<commit_message>
- Select single record using SpringJDBC - Updated Doc for explaining example
</commit_message>
<xml_diff>
--- a/learn-jpa/src/main/resources/Docs/AB0000000002_REST_Services_JPA_Using_SpringBoot.docx
+++ b/learn-jpa/src/main/resources/Docs/AB0000000002_REST_Services_JPA_Using_SpringBoot.docx
@@ -5603,7 +5603,13 @@
     </w:p>
     <w:p>
       <w:r>
-        <w:t>When the application will be started, you will be able to see these records in M_Book table from H2 Console.</w:t>
+        <w:t xml:space="preserve">When the application will be started, you will be able to see these records in </w:t>
+      </w:r>
+      <w:r>
+        <w:t xml:space="preserve">the </w:t>
+      </w:r>
+      <w:r>
+        <w:t>M_Book table from H2 Console.</w:t>
       </w:r>
     </w:p>
     <w:p/>
@@ -5611,6 +5617,8 @@
       <w:pPr>
         <w:rPr>
           <w:rFonts w:ascii="Consolas" w:hAnsi="Consolas" w:cs="Consolas"/>
+          <w:b/>
+          <w:bCs/>
           <w:color w:val="000000"/>
           <w:sz w:val="20"/>
           <w:szCs w:val="20"/>
@@ -5661,14 +5669,2497 @@
       </w:r>
     </w:p>
     <w:p>
-      <w:pPr>
-        <w:rPr>
-          <w:rFonts w:ascii="Consolas" w:hAnsi="Consolas" w:cs="Consolas"/>
-          <w:color w:val="000000"/>
-          <w:sz w:val="20"/>
-          <w:szCs w:val="20"/>
-        </w:rPr>
-      </w:pPr>
+      <w:r>
+        <w:rPr>
+          <w:b/>
+          <w:bCs/>
+        </w:rPr>
+        <w:lastRenderedPageBreak/>
+        <w:t>SELECT Query using Spring JDBC:</w:t>
+      </w:r>
+      <w:r>
+        <w:rPr>
+          <w:b/>
+          <w:bCs/>
+        </w:rPr>
+        <w:t xml:space="preserve"> </w:t>
+      </w:r>
+      <w:r>
+        <w:t xml:space="preserve">To select row/ rows from the database, Spring JDBC provides multiple versions of the </w:t>
+      </w:r>
+      <w:r>
+        <w:rPr>
+          <w:i/>
+          <w:iCs/>
+        </w:rPr>
+        <w:t>executeQuery</w:t>
+      </w:r>
+      <w:r>
+        <w:t xml:space="preserve"> method. Below are examples:</w:t>
+      </w:r>
+    </w:p>
+    <w:p>
+      <w:pPr>
+        <w:pStyle w:val="ListParagraph"/>
+        <w:numPr>
+          <w:ilvl w:val="0"/>
+          <w:numId w:val="3"/>
+        </w:numPr>
+        <w:rPr>
+          <w:b/>
+          <w:bCs/>
+        </w:rPr>
+      </w:pPr>
+      <w:r>
+        <w:rPr>
+          <w:b/>
+          <w:bCs/>
+        </w:rPr>
+        <w:t>Return Single Record</w:t>
+      </w:r>
+      <w:r>
+        <w:rPr>
+          <w:b/>
+          <w:bCs/>
+        </w:rPr>
+        <w:t>:</w:t>
+      </w:r>
+    </w:p>
+    <w:p>
+      <w:pPr>
+        <w:pStyle w:val="ListParagraph"/>
+        <w:rPr>
+          <w:b/>
+          <w:bCs/>
+        </w:rPr>
+      </w:pPr>
+    </w:p>
+    <w:p>
+      <w:pPr>
+        <w:pStyle w:val="ListParagraph"/>
+      </w:pPr>
+      <w:r>
+        <w:t>Let’s write a select query in BookDao, which will return a single record based on m_book_id.</w:t>
+      </w:r>
+    </w:p>
+    <w:p>
+      <w:pPr>
+        <w:pStyle w:val="ListParagraph"/>
+      </w:pPr>
+    </w:p>
+    <w:p>
+      <w:pPr>
+        <w:pStyle w:val="ListParagraph"/>
+        <w:rPr>
+          <w:rFonts w:ascii="Consolas" w:hAnsi="Consolas" w:cs="Consolas"/>
+          <w:color w:val="000000"/>
+          <w:sz w:val="20"/>
+          <w:szCs w:val="20"/>
+          <w:shd w:val="clear" w:color="auto" w:fill="E8F2FE"/>
+        </w:rPr>
+      </w:pPr>
+      <w:r>
+        <w:rPr>
+          <w:rFonts w:ascii="Consolas" w:hAnsi="Consolas" w:cs="Consolas"/>
+          <w:b/>
+          <w:bCs/>
+          <w:color w:val="7F0055"/>
+          <w:sz w:val="20"/>
+          <w:szCs w:val="20"/>
+          <w:shd w:val="clear" w:color="auto" w:fill="E8F2FE"/>
+        </w:rPr>
+        <w:t>private</w:t>
+      </w:r>
+      <w:r>
+        <w:rPr>
+          <w:rFonts w:ascii="Consolas" w:hAnsi="Consolas" w:cs="Consolas"/>
+          <w:color w:val="000000"/>
+          <w:sz w:val="20"/>
+          <w:szCs w:val="20"/>
+          <w:shd w:val="clear" w:color="auto" w:fill="E8F2FE"/>
+        </w:rPr>
+        <w:t xml:space="preserve"> String </w:t>
+      </w:r>
+      <w:r>
+        <w:rPr>
+          <w:rFonts w:ascii="Consolas" w:hAnsi="Consolas" w:cs="Consolas"/>
+          <w:color w:val="0000C0"/>
+          <w:sz w:val="20"/>
+          <w:szCs w:val="20"/>
+          <w:shd w:val="clear" w:color="auto" w:fill="E8F2FE"/>
+        </w:rPr>
+        <w:t>selectSingle</w:t>
+      </w:r>
+      <w:r>
+        <w:rPr>
+          <w:rFonts w:ascii="Consolas" w:hAnsi="Consolas" w:cs="Consolas"/>
+          <w:color w:val="000000"/>
+          <w:sz w:val="20"/>
+          <w:szCs w:val="20"/>
+          <w:shd w:val="clear" w:color="auto" w:fill="E8F2FE"/>
+        </w:rPr>
+        <w:t xml:space="preserve"> = </w:t>
+      </w:r>
+      <w:r>
+        <w:rPr>
+          <w:rFonts w:ascii="Consolas" w:hAnsi="Consolas" w:cs="Consolas"/>
+          <w:color w:val="2A00FF"/>
+          <w:sz w:val="20"/>
+          <w:szCs w:val="20"/>
+          <w:shd w:val="clear" w:color="auto" w:fill="E8F2FE"/>
+        </w:rPr>
+        <w:t>"Select * from M_Book WHERE M_Book_ID = ?"</w:t>
+      </w:r>
+      <w:r>
+        <w:rPr>
+          <w:rFonts w:ascii="Consolas" w:hAnsi="Consolas" w:cs="Consolas"/>
+          <w:color w:val="000000"/>
+          <w:sz w:val="20"/>
+          <w:szCs w:val="20"/>
+          <w:shd w:val="clear" w:color="auto" w:fill="E8F2FE"/>
+        </w:rPr>
+        <w:t>;</w:t>
+      </w:r>
+    </w:p>
+    <w:p>
+      <w:pPr>
+        <w:pStyle w:val="ListParagraph"/>
+      </w:pPr>
+    </w:p>
+    <w:p>
+      <w:pPr>
+        <w:pStyle w:val="ListParagraph"/>
+      </w:pPr>
+      <w:r>
+        <w:t>Now we require to execute this query using Spring JDBC and will convert the result of the query into the object of the class Book. Below are the properties of the class Book.</w:t>
+      </w:r>
+    </w:p>
+    <w:p>
+      <w:pPr>
+        <w:pStyle w:val="ListParagraph"/>
+      </w:pPr>
+    </w:p>
+    <w:p>
+      <w:pPr>
+        <w:autoSpaceDE w:val="0"/>
+        <w:autoSpaceDN w:val="0"/>
+        <w:adjustRightInd w:val="0"/>
+        <w:spacing w:after="0" w:line="240" w:lineRule="auto"/>
+        <w:ind w:firstLine="720"/>
+        <w:rPr>
+          <w:rFonts w:ascii="Consolas" w:hAnsi="Consolas" w:cs="Consolas"/>
+          <w:sz w:val="20"/>
+          <w:szCs w:val="20"/>
+        </w:rPr>
+      </w:pPr>
+      <w:r>
+        <w:rPr>
+          <w:rFonts w:ascii="Consolas" w:hAnsi="Consolas" w:cs="Consolas"/>
+          <w:b/>
+          <w:bCs/>
+          <w:color w:val="7F0055"/>
+          <w:sz w:val="20"/>
+          <w:szCs w:val="20"/>
+        </w:rPr>
+        <w:t>public</w:t>
+      </w:r>
+      <w:r>
+        <w:rPr>
+          <w:rFonts w:ascii="Consolas" w:hAnsi="Consolas" w:cs="Consolas"/>
+          <w:color w:val="000000"/>
+          <w:sz w:val="20"/>
+          <w:szCs w:val="20"/>
+        </w:rPr>
+        <w:t xml:space="preserve"> </w:t>
+      </w:r>
+      <w:r>
+        <w:rPr>
+          <w:rFonts w:ascii="Consolas" w:hAnsi="Consolas" w:cs="Consolas"/>
+          <w:b/>
+          <w:bCs/>
+          <w:color w:val="7F0055"/>
+          <w:sz w:val="20"/>
+          <w:szCs w:val="20"/>
+        </w:rPr>
+        <w:t>class</w:t>
+      </w:r>
+      <w:r>
+        <w:rPr>
+          <w:rFonts w:ascii="Consolas" w:hAnsi="Consolas" w:cs="Consolas"/>
+          <w:color w:val="000000"/>
+          <w:sz w:val="20"/>
+          <w:szCs w:val="20"/>
+        </w:rPr>
+        <w:t xml:space="preserve"> Book {</w:t>
+      </w:r>
+    </w:p>
+    <w:p>
+      <w:pPr>
+        <w:autoSpaceDE w:val="0"/>
+        <w:autoSpaceDN w:val="0"/>
+        <w:adjustRightInd w:val="0"/>
+        <w:spacing w:after="0" w:line="240" w:lineRule="auto"/>
+        <w:rPr>
+          <w:rFonts w:ascii="Consolas" w:hAnsi="Consolas" w:cs="Consolas"/>
+          <w:sz w:val="20"/>
+          <w:szCs w:val="20"/>
+        </w:rPr>
+      </w:pPr>
+    </w:p>
+    <w:p>
+      <w:pPr>
+        <w:autoSpaceDE w:val="0"/>
+        <w:autoSpaceDN w:val="0"/>
+        <w:adjustRightInd w:val="0"/>
+        <w:spacing w:after="0" w:line="240" w:lineRule="auto"/>
+        <w:ind w:left="720"/>
+        <w:rPr>
+          <w:rFonts w:ascii="Consolas" w:hAnsi="Consolas" w:cs="Consolas"/>
+          <w:sz w:val="20"/>
+          <w:szCs w:val="20"/>
+        </w:rPr>
+      </w:pPr>
+      <w:r>
+        <w:rPr>
+          <w:rFonts w:ascii="Consolas" w:hAnsi="Consolas" w:cs="Consolas"/>
+          <w:color w:val="000000"/>
+          <w:sz w:val="20"/>
+          <w:szCs w:val="20"/>
+        </w:rPr>
+        <w:tab/>
+      </w:r>
+      <w:r>
+        <w:rPr>
+          <w:rFonts w:ascii="Consolas" w:hAnsi="Consolas" w:cs="Consolas"/>
+          <w:b/>
+          <w:bCs/>
+          <w:color w:val="7F0055"/>
+          <w:sz w:val="20"/>
+          <w:szCs w:val="20"/>
+        </w:rPr>
+        <w:t>private</w:t>
+      </w:r>
+      <w:r>
+        <w:rPr>
+          <w:rFonts w:ascii="Consolas" w:hAnsi="Consolas" w:cs="Consolas"/>
+          <w:color w:val="000000"/>
+          <w:sz w:val="20"/>
+          <w:szCs w:val="20"/>
+        </w:rPr>
+        <w:t xml:space="preserve"> </w:t>
+      </w:r>
+      <w:r>
+        <w:rPr>
+          <w:rFonts w:ascii="Consolas" w:hAnsi="Consolas" w:cs="Consolas"/>
+          <w:b/>
+          <w:bCs/>
+          <w:color w:val="7F0055"/>
+          <w:sz w:val="20"/>
+          <w:szCs w:val="20"/>
+        </w:rPr>
+        <w:t>long</w:t>
+      </w:r>
+      <w:r>
+        <w:rPr>
+          <w:rFonts w:ascii="Consolas" w:hAnsi="Consolas" w:cs="Consolas"/>
+          <w:color w:val="000000"/>
+          <w:sz w:val="20"/>
+          <w:szCs w:val="20"/>
+        </w:rPr>
+        <w:t xml:space="preserve"> </w:t>
+      </w:r>
+      <w:r>
+        <w:rPr>
+          <w:rFonts w:ascii="Consolas" w:hAnsi="Consolas" w:cs="Consolas"/>
+          <w:color w:val="0000C0"/>
+          <w:sz w:val="20"/>
+          <w:szCs w:val="20"/>
+        </w:rPr>
+        <w:t>bookId</w:t>
+      </w:r>
+      <w:r>
+        <w:rPr>
+          <w:rFonts w:ascii="Consolas" w:hAnsi="Consolas" w:cs="Consolas"/>
+          <w:color w:val="000000"/>
+          <w:sz w:val="20"/>
+          <w:szCs w:val="20"/>
+        </w:rPr>
+        <w:t>;</w:t>
+      </w:r>
+    </w:p>
+    <w:p>
+      <w:pPr>
+        <w:autoSpaceDE w:val="0"/>
+        <w:autoSpaceDN w:val="0"/>
+        <w:adjustRightInd w:val="0"/>
+        <w:spacing w:after="0" w:line="240" w:lineRule="auto"/>
+        <w:ind w:left="720"/>
+        <w:rPr>
+          <w:rFonts w:ascii="Consolas" w:hAnsi="Consolas" w:cs="Consolas"/>
+          <w:sz w:val="20"/>
+          <w:szCs w:val="20"/>
+        </w:rPr>
+      </w:pPr>
+      <w:r>
+        <w:rPr>
+          <w:rFonts w:ascii="Consolas" w:hAnsi="Consolas" w:cs="Consolas"/>
+          <w:color w:val="000000"/>
+          <w:sz w:val="20"/>
+          <w:szCs w:val="20"/>
+        </w:rPr>
+        <w:tab/>
+      </w:r>
+      <w:r>
+        <w:rPr>
+          <w:rFonts w:ascii="Consolas" w:hAnsi="Consolas" w:cs="Consolas"/>
+          <w:b/>
+          <w:bCs/>
+          <w:color w:val="7F0055"/>
+          <w:sz w:val="20"/>
+          <w:szCs w:val="20"/>
+        </w:rPr>
+        <w:t>private</w:t>
+      </w:r>
+      <w:r>
+        <w:rPr>
+          <w:rFonts w:ascii="Consolas" w:hAnsi="Consolas" w:cs="Consolas"/>
+          <w:color w:val="000000"/>
+          <w:sz w:val="20"/>
+          <w:szCs w:val="20"/>
+        </w:rPr>
+        <w:t xml:space="preserve"> String </w:t>
+      </w:r>
+      <w:r>
+        <w:rPr>
+          <w:rFonts w:ascii="Consolas" w:hAnsi="Consolas" w:cs="Consolas"/>
+          <w:color w:val="0000C0"/>
+          <w:sz w:val="20"/>
+          <w:szCs w:val="20"/>
+        </w:rPr>
+        <w:t>code</w:t>
+      </w:r>
+      <w:r>
+        <w:rPr>
+          <w:rFonts w:ascii="Consolas" w:hAnsi="Consolas" w:cs="Consolas"/>
+          <w:color w:val="000000"/>
+          <w:sz w:val="20"/>
+          <w:szCs w:val="20"/>
+        </w:rPr>
+        <w:t>;</w:t>
+      </w:r>
+    </w:p>
+    <w:p>
+      <w:pPr>
+        <w:autoSpaceDE w:val="0"/>
+        <w:autoSpaceDN w:val="0"/>
+        <w:adjustRightInd w:val="0"/>
+        <w:spacing w:after="0" w:line="240" w:lineRule="auto"/>
+        <w:ind w:left="720"/>
+        <w:rPr>
+          <w:rFonts w:ascii="Consolas" w:hAnsi="Consolas" w:cs="Consolas"/>
+          <w:sz w:val="20"/>
+          <w:szCs w:val="20"/>
+        </w:rPr>
+      </w:pPr>
+      <w:r>
+        <w:rPr>
+          <w:rFonts w:ascii="Consolas" w:hAnsi="Consolas" w:cs="Consolas"/>
+          <w:color w:val="000000"/>
+          <w:sz w:val="20"/>
+          <w:szCs w:val="20"/>
+        </w:rPr>
+        <w:tab/>
+      </w:r>
+      <w:r>
+        <w:rPr>
+          <w:rFonts w:ascii="Consolas" w:hAnsi="Consolas" w:cs="Consolas"/>
+          <w:b/>
+          <w:bCs/>
+          <w:color w:val="7F0055"/>
+          <w:sz w:val="20"/>
+          <w:szCs w:val="20"/>
+        </w:rPr>
+        <w:t>private</w:t>
+      </w:r>
+      <w:r>
+        <w:rPr>
+          <w:rFonts w:ascii="Consolas" w:hAnsi="Consolas" w:cs="Consolas"/>
+          <w:color w:val="000000"/>
+          <w:sz w:val="20"/>
+          <w:szCs w:val="20"/>
+        </w:rPr>
+        <w:t xml:space="preserve"> String </w:t>
+      </w:r>
+      <w:r>
+        <w:rPr>
+          <w:rFonts w:ascii="Consolas" w:hAnsi="Consolas" w:cs="Consolas"/>
+          <w:color w:val="0000C0"/>
+          <w:sz w:val="20"/>
+          <w:szCs w:val="20"/>
+        </w:rPr>
+        <w:t>name</w:t>
+      </w:r>
+      <w:r>
+        <w:rPr>
+          <w:rFonts w:ascii="Consolas" w:hAnsi="Consolas" w:cs="Consolas"/>
+          <w:color w:val="000000"/>
+          <w:sz w:val="20"/>
+          <w:szCs w:val="20"/>
+        </w:rPr>
+        <w:t>;</w:t>
+      </w:r>
+    </w:p>
+    <w:p>
+      <w:pPr>
+        <w:autoSpaceDE w:val="0"/>
+        <w:autoSpaceDN w:val="0"/>
+        <w:adjustRightInd w:val="0"/>
+        <w:spacing w:after="0" w:line="240" w:lineRule="auto"/>
+        <w:ind w:left="720"/>
+        <w:rPr>
+          <w:rFonts w:ascii="Consolas" w:hAnsi="Consolas" w:cs="Consolas"/>
+          <w:sz w:val="20"/>
+          <w:szCs w:val="20"/>
+        </w:rPr>
+      </w:pPr>
+      <w:r>
+        <w:rPr>
+          <w:rFonts w:ascii="Consolas" w:hAnsi="Consolas" w:cs="Consolas"/>
+          <w:color w:val="000000"/>
+          <w:sz w:val="20"/>
+          <w:szCs w:val="20"/>
+        </w:rPr>
+        <w:tab/>
+      </w:r>
+      <w:r>
+        <w:rPr>
+          <w:rFonts w:ascii="Consolas" w:hAnsi="Consolas" w:cs="Consolas"/>
+          <w:b/>
+          <w:bCs/>
+          <w:color w:val="7F0055"/>
+          <w:sz w:val="20"/>
+          <w:szCs w:val="20"/>
+        </w:rPr>
+        <w:t>private</w:t>
+      </w:r>
+      <w:r>
+        <w:rPr>
+          <w:rFonts w:ascii="Consolas" w:hAnsi="Consolas" w:cs="Consolas"/>
+          <w:color w:val="000000"/>
+          <w:sz w:val="20"/>
+          <w:szCs w:val="20"/>
+        </w:rPr>
+        <w:t xml:space="preserve"> String </w:t>
+      </w:r>
+      <w:r>
+        <w:rPr>
+          <w:rFonts w:ascii="Consolas" w:hAnsi="Consolas" w:cs="Consolas"/>
+          <w:color w:val="0000C0"/>
+          <w:sz w:val="20"/>
+          <w:szCs w:val="20"/>
+        </w:rPr>
+        <w:t>author</w:t>
+      </w:r>
+      <w:r>
+        <w:rPr>
+          <w:rFonts w:ascii="Consolas" w:hAnsi="Consolas" w:cs="Consolas"/>
+          <w:color w:val="000000"/>
+          <w:sz w:val="20"/>
+          <w:szCs w:val="20"/>
+        </w:rPr>
+        <w:t>;</w:t>
+      </w:r>
+    </w:p>
+    <w:p>
+      <w:pPr>
+        <w:autoSpaceDE w:val="0"/>
+        <w:autoSpaceDN w:val="0"/>
+        <w:adjustRightInd w:val="0"/>
+        <w:spacing w:after="0" w:line="240" w:lineRule="auto"/>
+        <w:ind w:left="720"/>
+        <w:rPr>
+          <w:rFonts w:ascii="Consolas" w:hAnsi="Consolas" w:cs="Consolas"/>
+          <w:sz w:val="20"/>
+          <w:szCs w:val="20"/>
+        </w:rPr>
+      </w:pPr>
+    </w:p>
+    <w:p>
+      <w:pPr>
+        <w:autoSpaceDE w:val="0"/>
+        <w:autoSpaceDN w:val="0"/>
+        <w:adjustRightInd w:val="0"/>
+        <w:spacing w:after="0" w:line="240" w:lineRule="auto"/>
+        <w:ind w:left="720"/>
+        <w:rPr>
+          <w:rFonts w:ascii="Consolas" w:hAnsi="Consolas" w:cs="Consolas"/>
+          <w:sz w:val="20"/>
+          <w:szCs w:val="20"/>
+        </w:rPr>
+      </w:pPr>
+      <w:r>
+        <w:rPr>
+          <w:rFonts w:ascii="Consolas" w:hAnsi="Consolas" w:cs="Consolas"/>
+          <w:color w:val="000000"/>
+          <w:sz w:val="20"/>
+          <w:szCs w:val="20"/>
+        </w:rPr>
+        <w:tab/>
+      </w:r>
+      <w:r>
+        <w:rPr>
+          <w:rFonts w:ascii="Consolas" w:hAnsi="Consolas" w:cs="Consolas"/>
+          <w:b/>
+          <w:bCs/>
+          <w:color w:val="7F0055"/>
+          <w:sz w:val="20"/>
+          <w:szCs w:val="20"/>
+        </w:rPr>
+        <w:t>public</w:t>
+      </w:r>
+      <w:r>
+        <w:rPr>
+          <w:rFonts w:ascii="Consolas" w:hAnsi="Consolas" w:cs="Consolas"/>
+          <w:color w:val="000000"/>
+          <w:sz w:val="20"/>
+          <w:szCs w:val="20"/>
+        </w:rPr>
+        <w:t xml:space="preserve"> Book() {</w:t>
+      </w:r>
+    </w:p>
+    <w:p>
+      <w:pPr>
+        <w:autoSpaceDE w:val="0"/>
+        <w:autoSpaceDN w:val="0"/>
+        <w:adjustRightInd w:val="0"/>
+        <w:spacing w:after="0" w:line="240" w:lineRule="auto"/>
+        <w:ind w:left="720"/>
+        <w:rPr>
+          <w:rFonts w:ascii="Consolas" w:hAnsi="Consolas" w:cs="Consolas"/>
+          <w:sz w:val="20"/>
+          <w:szCs w:val="20"/>
+        </w:rPr>
+      </w:pPr>
+      <w:r>
+        <w:rPr>
+          <w:rFonts w:ascii="Consolas" w:hAnsi="Consolas" w:cs="Consolas"/>
+          <w:color w:val="000000"/>
+          <w:sz w:val="20"/>
+          <w:szCs w:val="20"/>
+        </w:rPr>
+        <w:tab/>
+      </w:r>
+      <w:r>
+        <w:rPr>
+          <w:rFonts w:ascii="Consolas" w:hAnsi="Consolas" w:cs="Consolas"/>
+          <w:color w:val="000000"/>
+          <w:sz w:val="20"/>
+          <w:szCs w:val="20"/>
+        </w:rPr>
+        <w:tab/>
+      </w:r>
+      <w:r>
+        <w:rPr>
+          <w:rFonts w:ascii="Consolas" w:hAnsi="Consolas" w:cs="Consolas"/>
+          <w:color w:val="3F7F5F"/>
+          <w:sz w:val="20"/>
+          <w:szCs w:val="20"/>
+        </w:rPr>
+        <w:t>// Empty</w:t>
+      </w:r>
+    </w:p>
+    <w:p>
+      <w:pPr>
+        <w:pStyle w:val="ListParagraph"/>
+        <w:ind w:left="1440"/>
+      </w:pPr>
+      <w:r>
+        <w:rPr>
+          <w:rFonts w:ascii="Consolas" w:hAnsi="Consolas" w:cs="Consolas"/>
+          <w:color w:val="000000"/>
+          <w:sz w:val="20"/>
+          <w:szCs w:val="20"/>
+        </w:rPr>
+        <w:t>}</w:t>
+      </w:r>
+    </w:p>
+    <w:p>
+      <w:pPr>
+        <w:pStyle w:val="ListParagraph"/>
+        <w:ind w:left="1440"/>
+      </w:pPr>
+      <w:r>
+        <w:t>…</w:t>
+      </w:r>
+    </w:p>
+    <w:p>
+      <w:pPr>
+        <w:pStyle w:val="ListParagraph"/>
+      </w:pPr>
+      <w:r>
+        <w:t>}</w:t>
+      </w:r>
+    </w:p>
+    <w:p>
+      <w:pPr>
+        <w:pStyle w:val="ListParagraph"/>
+      </w:pPr>
+    </w:p>
+    <w:p>
+      <w:pPr>
+        <w:pStyle w:val="ListParagraph"/>
+      </w:pPr>
+      <w:r>
+        <w:t>The names of the columns of the M_Book table are:</w:t>
+      </w:r>
+    </w:p>
+    <w:p>
+      <w:pPr>
+        <w:pStyle w:val="ListParagraph"/>
+      </w:pPr>
+    </w:p>
+    <w:p>
+      <w:pPr>
+        <w:pStyle w:val="ListParagraph"/>
+      </w:pPr>
+      <w:r>
+        <w:tab/>
+        <w:t>M_Book_ID, code, name and author.</w:t>
+      </w:r>
+    </w:p>
+    <w:p>
+      <w:pPr>
+        <w:pStyle w:val="ListParagraph"/>
+      </w:pPr>
+    </w:p>
+    <w:p>
+      <w:pPr>
+        <w:pStyle w:val="ListParagraph"/>
+      </w:pPr>
+      <w:r>
+        <w:t xml:space="preserve">The </w:t>
+      </w:r>
+      <w:r>
+        <w:rPr>
+          <w:i/>
+          <w:iCs/>
+        </w:rPr>
+        <w:t>executeQuery</w:t>
+      </w:r>
+      <w:r>
+        <w:t xml:space="preserve"> method of the Spring JDBC accepts the RowMapper object, which maps the columns of the table </w:t>
+      </w:r>
+      <w:r>
+        <w:t xml:space="preserve">to the properties of the POJO class. </w:t>
+      </w:r>
+      <w:r>
+        <w:t xml:space="preserve">If the names of the columns of the table are matching with </w:t>
+      </w:r>
+      <w:r>
+        <w:t xml:space="preserve">the </w:t>
+      </w:r>
+      <w:r>
+        <w:t xml:space="preserve">POJO class, then we can use </w:t>
+      </w:r>
+      <w:r>
+        <w:t xml:space="preserve">the object of the </w:t>
+      </w:r>
+      <w:r>
+        <w:rPr>
+          <w:i/>
+          <w:iCs/>
+        </w:rPr>
+        <w:t>BeanPropertyRowMapper</w:t>
+      </w:r>
+      <w:r>
+        <w:t xml:space="preserve"> class of the Spring Framework. It will automatically map the matching columns of the table to the matching properties.</w:t>
+      </w:r>
+    </w:p>
+    <w:p>
+      <w:pPr>
+        <w:pStyle w:val="ListParagraph"/>
+      </w:pPr>
+    </w:p>
+    <w:p>
+      <w:pPr>
+        <w:pStyle w:val="ListParagraph"/>
+      </w:pPr>
+      <w:r>
+        <w:t xml:space="preserve">In our case, the property bookId is different from the column m_book_id. So </w:t>
+      </w:r>
+      <w:r>
+        <w:rPr>
+          <w:i/>
+          <w:iCs/>
+        </w:rPr>
+        <w:t>BeanPropertyRowMapper</w:t>
+      </w:r>
+      <w:r>
+        <w:t xml:space="preserve"> </w:t>
+      </w:r>
+      <w:r>
+        <w:t>will map other matching properties except for bookId. In this case, we can use a custom RowMapper. Below is an example:</w:t>
+      </w:r>
+    </w:p>
+    <w:p>
+      <w:pPr>
+        <w:pStyle w:val="ListParagraph"/>
+      </w:pPr>
+    </w:p>
+    <w:p>
+      <w:pPr>
+        <w:pStyle w:val="ListParagraph"/>
+      </w:pPr>
+    </w:p>
+    <w:p>
+      <w:pPr>
+        <w:pStyle w:val="ListParagraph"/>
+      </w:pPr>
+    </w:p>
+    <w:p>
+      <w:pPr>
+        <w:pStyle w:val="ListParagraph"/>
+      </w:pPr>
+    </w:p>
+    <w:p>
+      <w:pPr>
+        <w:pStyle w:val="ListParagraph"/>
+      </w:pPr>
+    </w:p>
+    <w:p>
+      <w:pPr>
+        <w:pStyle w:val="ListParagraph"/>
+      </w:pPr>
+    </w:p>
+    <w:p>
+      <w:pPr>
+        <w:pStyle w:val="ListParagraph"/>
+      </w:pPr>
+    </w:p>
+    <w:p>
+      <w:pPr>
+        <w:pStyle w:val="ListParagraph"/>
+      </w:pPr>
+    </w:p>
+    <w:p>
+      <w:pPr>
+        <w:autoSpaceDE w:val="0"/>
+        <w:autoSpaceDN w:val="0"/>
+        <w:adjustRightInd w:val="0"/>
+        <w:spacing w:after="0" w:line="240" w:lineRule="auto"/>
+        <w:rPr>
+          <w:rFonts w:ascii="Consolas" w:hAnsi="Consolas" w:cs="Consolas"/>
+          <w:sz w:val="20"/>
+          <w:szCs w:val="20"/>
+        </w:rPr>
+      </w:pPr>
+      <w:r>
+        <w:rPr>
+          <w:rFonts w:ascii="Consolas" w:hAnsi="Consolas" w:cs="Consolas"/>
+          <w:color w:val="000000"/>
+          <w:sz w:val="20"/>
+          <w:szCs w:val="20"/>
+        </w:rPr>
+        <w:lastRenderedPageBreak/>
+        <w:tab/>
+      </w:r>
+      <w:r>
+        <w:rPr>
+          <w:rFonts w:ascii="Consolas" w:hAnsi="Consolas" w:cs="Consolas"/>
+          <w:b/>
+          <w:bCs/>
+          <w:color w:val="7F0055"/>
+          <w:sz w:val="20"/>
+          <w:szCs w:val="20"/>
+        </w:rPr>
+        <w:t>public</w:t>
+      </w:r>
+      <w:r>
+        <w:rPr>
+          <w:rFonts w:ascii="Consolas" w:hAnsi="Consolas" w:cs="Consolas"/>
+          <w:color w:val="000000"/>
+          <w:sz w:val="20"/>
+          <w:szCs w:val="20"/>
+        </w:rPr>
+        <w:t xml:space="preserve"> Book findById(</w:t>
+      </w:r>
+      <w:r>
+        <w:rPr>
+          <w:rFonts w:ascii="Consolas" w:hAnsi="Consolas" w:cs="Consolas"/>
+          <w:b/>
+          <w:bCs/>
+          <w:color w:val="7F0055"/>
+          <w:sz w:val="20"/>
+          <w:szCs w:val="20"/>
+        </w:rPr>
+        <w:t>long</w:t>
+      </w:r>
+      <w:r>
+        <w:rPr>
+          <w:rFonts w:ascii="Consolas" w:hAnsi="Consolas" w:cs="Consolas"/>
+          <w:color w:val="000000"/>
+          <w:sz w:val="20"/>
+          <w:szCs w:val="20"/>
+        </w:rPr>
+        <w:t xml:space="preserve"> </w:t>
+      </w:r>
+      <w:r>
+        <w:rPr>
+          <w:rFonts w:ascii="Consolas" w:hAnsi="Consolas" w:cs="Consolas"/>
+          <w:color w:val="6A3E3E"/>
+          <w:sz w:val="20"/>
+          <w:szCs w:val="20"/>
+        </w:rPr>
+        <w:t>bookId</w:t>
+      </w:r>
+      <w:r>
+        <w:rPr>
+          <w:rFonts w:ascii="Consolas" w:hAnsi="Consolas" w:cs="Consolas"/>
+          <w:color w:val="000000"/>
+          <w:sz w:val="20"/>
+          <w:szCs w:val="20"/>
+        </w:rPr>
+        <w:t>) {</w:t>
+      </w:r>
+    </w:p>
+    <w:p>
+      <w:pPr>
+        <w:autoSpaceDE w:val="0"/>
+        <w:autoSpaceDN w:val="0"/>
+        <w:adjustRightInd w:val="0"/>
+        <w:spacing w:after="0" w:line="240" w:lineRule="auto"/>
+        <w:rPr>
+          <w:rFonts w:ascii="Consolas" w:hAnsi="Consolas" w:cs="Consolas"/>
+          <w:sz w:val="20"/>
+          <w:szCs w:val="20"/>
+        </w:rPr>
+      </w:pPr>
+      <w:r>
+        <w:rPr>
+          <w:rFonts w:ascii="Consolas" w:hAnsi="Consolas" w:cs="Consolas"/>
+          <w:color w:val="000000"/>
+          <w:sz w:val="20"/>
+          <w:szCs w:val="20"/>
+        </w:rPr>
+        <w:tab/>
+      </w:r>
+      <w:r>
+        <w:rPr>
+          <w:rFonts w:ascii="Consolas" w:hAnsi="Consolas" w:cs="Consolas"/>
+          <w:color w:val="000000"/>
+          <w:sz w:val="20"/>
+          <w:szCs w:val="20"/>
+        </w:rPr>
+        <w:tab/>
+        <w:t xml:space="preserve">RowMapper&lt;Book&gt; </w:t>
+      </w:r>
+      <w:r>
+        <w:rPr>
+          <w:rFonts w:ascii="Consolas" w:hAnsi="Consolas" w:cs="Consolas"/>
+          <w:color w:val="6A3E3E"/>
+          <w:sz w:val="20"/>
+          <w:szCs w:val="20"/>
+        </w:rPr>
+        <w:t>rowMapper</w:t>
+      </w:r>
+      <w:r>
+        <w:rPr>
+          <w:rFonts w:ascii="Consolas" w:hAnsi="Consolas" w:cs="Consolas"/>
+          <w:color w:val="000000"/>
+          <w:sz w:val="20"/>
+          <w:szCs w:val="20"/>
+        </w:rPr>
+        <w:t xml:space="preserve"> = </w:t>
+      </w:r>
+      <w:r>
+        <w:rPr>
+          <w:rFonts w:ascii="Consolas" w:hAnsi="Consolas" w:cs="Consolas"/>
+          <w:b/>
+          <w:bCs/>
+          <w:color w:val="7F0055"/>
+          <w:sz w:val="20"/>
+          <w:szCs w:val="20"/>
+        </w:rPr>
+        <w:t>this</w:t>
+      </w:r>
+      <w:r>
+        <w:rPr>
+          <w:rFonts w:ascii="Consolas" w:hAnsi="Consolas" w:cs="Consolas"/>
+          <w:color w:val="000000"/>
+          <w:sz w:val="20"/>
+          <w:szCs w:val="20"/>
+        </w:rPr>
+        <w:t xml:space="preserve">::mapBook; </w:t>
+      </w:r>
+      <w:r>
+        <w:rPr>
+          <w:rFonts w:ascii="Consolas" w:hAnsi="Consolas" w:cs="Consolas"/>
+          <w:color w:val="3F7F5F"/>
+          <w:sz w:val="20"/>
+          <w:szCs w:val="20"/>
+        </w:rPr>
+        <w:t xml:space="preserve">// Custom Row </w:t>
+      </w:r>
+      <w:r>
+        <w:rPr>
+          <w:rFonts w:ascii="Consolas" w:hAnsi="Consolas" w:cs="Consolas"/>
+          <w:color w:val="3F7F5F"/>
+          <w:sz w:val="20"/>
+          <w:szCs w:val="20"/>
+          <w:u w:val="single"/>
+        </w:rPr>
+        <w:t>Mapper</w:t>
+      </w:r>
+    </w:p>
+    <w:p>
+      <w:pPr>
+        <w:autoSpaceDE w:val="0"/>
+        <w:autoSpaceDN w:val="0"/>
+        <w:adjustRightInd w:val="0"/>
+        <w:spacing w:after="0" w:line="240" w:lineRule="auto"/>
+        <w:rPr>
+          <w:rFonts w:ascii="Consolas" w:hAnsi="Consolas" w:cs="Consolas"/>
+          <w:sz w:val="20"/>
+          <w:szCs w:val="20"/>
+        </w:rPr>
+      </w:pPr>
+      <w:r>
+        <w:rPr>
+          <w:rFonts w:ascii="Consolas" w:hAnsi="Consolas" w:cs="Consolas"/>
+          <w:color w:val="000000"/>
+          <w:sz w:val="20"/>
+          <w:szCs w:val="20"/>
+        </w:rPr>
+        <w:tab/>
+      </w:r>
+      <w:r>
+        <w:rPr>
+          <w:rFonts w:ascii="Consolas" w:hAnsi="Consolas" w:cs="Consolas"/>
+          <w:color w:val="000000"/>
+          <w:sz w:val="20"/>
+          <w:szCs w:val="20"/>
+        </w:rPr>
+        <w:tab/>
+      </w:r>
+      <w:r>
+        <w:rPr>
+          <w:rFonts w:ascii="Consolas" w:hAnsi="Consolas" w:cs="Consolas"/>
+          <w:b/>
+          <w:bCs/>
+          <w:color w:val="7F0055"/>
+          <w:sz w:val="20"/>
+          <w:szCs w:val="20"/>
+        </w:rPr>
+        <w:t>return</w:t>
+      </w:r>
+      <w:r>
+        <w:rPr>
+          <w:rFonts w:ascii="Consolas" w:hAnsi="Consolas" w:cs="Consolas"/>
+          <w:color w:val="000000"/>
+          <w:sz w:val="20"/>
+          <w:szCs w:val="20"/>
+        </w:rPr>
+        <w:t xml:space="preserve"> </w:t>
+      </w:r>
+      <w:r>
+        <w:rPr>
+          <w:rFonts w:ascii="Consolas" w:hAnsi="Consolas" w:cs="Consolas"/>
+          <w:color w:val="0000C0"/>
+          <w:sz w:val="20"/>
+          <w:szCs w:val="20"/>
+        </w:rPr>
+        <w:t>jdbcTemplate</w:t>
+      </w:r>
+      <w:r>
+        <w:rPr>
+          <w:rFonts w:ascii="Consolas" w:hAnsi="Consolas" w:cs="Consolas"/>
+          <w:color w:val="000000"/>
+          <w:sz w:val="20"/>
+          <w:szCs w:val="20"/>
+        </w:rPr>
+        <w:t>.queryForObject(</w:t>
+      </w:r>
+      <w:r>
+        <w:rPr>
+          <w:rFonts w:ascii="Consolas" w:hAnsi="Consolas" w:cs="Consolas"/>
+          <w:color w:val="0000C0"/>
+          <w:sz w:val="20"/>
+          <w:szCs w:val="20"/>
+        </w:rPr>
+        <w:t>selectSingle</w:t>
+      </w:r>
+      <w:r>
+        <w:rPr>
+          <w:rFonts w:ascii="Consolas" w:hAnsi="Consolas" w:cs="Consolas"/>
+          <w:color w:val="000000"/>
+          <w:sz w:val="20"/>
+          <w:szCs w:val="20"/>
+        </w:rPr>
+        <w:t xml:space="preserve">, </w:t>
+      </w:r>
+      <w:r>
+        <w:rPr>
+          <w:rFonts w:ascii="Consolas" w:hAnsi="Consolas" w:cs="Consolas"/>
+          <w:color w:val="6A3E3E"/>
+          <w:sz w:val="20"/>
+          <w:szCs w:val="20"/>
+        </w:rPr>
+        <w:t>rowMapper</w:t>
+      </w:r>
+      <w:r>
+        <w:rPr>
+          <w:rFonts w:ascii="Consolas" w:hAnsi="Consolas" w:cs="Consolas"/>
+          <w:color w:val="000000"/>
+          <w:sz w:val="20"/>
+          <w:szCs w:val="20"/>
+        </w:rPr>
+        <w:t xml:space="preserve">, </w:t>
+      </w:r>
+      <w:r>
+        <w:rPr>
+          <w:rFonts w:ascii="Consolas" w:hAnsi="Consolas" w:cs="Consolas"/>
+          <w:color w:val="6A3E3E"/>
+          <w:sz w:val="20"/>
+          <w:szCs w:val="20"/>
+        </w:rPr>
+        <w:t>bookId</w:t>
+      </w:r>
+      <w:r>
+        <w:rPr>
+          <w:rFonts w:ascii="Consolas" w:hAnsi="Consolas" w:cs="Consolas"/>
+          <w:color w:val="000000"/>
+          <w:sz w:val="20"/>
+          <w:szCs w:val="20"/>
+        </w:rPr>
+        <w:t>);</w:t>
+      </w:r>
+    </w:p>
+    <w:p>
+      <w:pPr>
+        <w:autoSpaceDE w:val="0"/>
+        <w:autoSpaceDN w:val="0"/>
+        <w:adjustRightInd w:val="0"/>
+        <w:spacing w:after="0" w:line="240" w:lineRule="auto"/>
+        <w:rPr>
+          <w:rFonts w:ascii="Consolas" w:hAnsi="Consolas" w:cs="Consolas"/>
+          <w:sz w:val="20"/>
+          <w:szCs w:val="20"/>
+        </w:rPr>
+      </w:pPr>
+      <w:r>
+        <w:rPr>
+          <w:rFonts w:ascii="Consolas" w:hAnsi="Consolas" w:cs="Consolas"/>
+          <w:color w:val="000000"/>
+          <w:sz w:val="20"/>
+          <w:szCs w:val="20"/>
+        </w:rPr>
+        <w:tab/>
+        <w:t>}</w:t>
+      </w:r>
+    </w:p>
+    <w:p>
+      <w:pPr>
+        <w:autoSpaceDE w:val="0"/>
+        <w:autoSpaceDN w:val="0"/>
+        <w:adjustRightInd w:val="0"/>
+        <w:spacing w:after="0" w:line="240" w:lineRule="auto"/>
+        <w:rPr>
+          <w:rFonts w:ascii="Consolas" w:hAnsi="Consolas" w:cs="Consolas"/>
+          <w:sz w:val="20"/>
+          <w:szCs w:val="20"/>
+        </w:rPr>
+      </w:pPr>
+      <w:r>
+        <w:rPr>
+          <w:rFonts w:ascii="Consolas" w:hAnsi="Consolas" w:cs="Consolas"/>
+          <w:color w:val="000000"/>
+          <w:sz w:val="20"/>
+          <w:szCs w:val="20"/>
+        </w:rPr>
+        <w:tab/>
+      </w:r>
+    </w:p>
+    <w:p>
+      <w:pPr>
+        <w:autoSpaceDE w:val="0"/>
+        <w:autoSpaceDN w:val="0"/>
+        <w:adjustRightInd w:val="0"/>
+        <w:spacing w:after="0" w:line="240" w:lineRule="auto"/>
+        <w:rPr>
+          <w:rFonts w:ascii="Consolas" w:hAnsi="Consolas" w:cs="Consolas"/>
+          <w:sz w:val="20"/>
+          <w:szCs w:val="20"/>
+        </w:rPr>
+      </w:pPr>
+      <w:r>
+        <w:rPr>
+          <w:rFonts w:ascii="Consolas" w:hAnsi="Consolas" w:cs="Consolas"/>
+          <w:color w:val="000000"/>
+          <w:sz w:val="20"/>
+          <w:szCs w:val="20"/>
+        </w:rPr>
+        <w:tab/>
+      </w:r>
+      <w:r>
+        <w:rPr>
+          <w:rFonts w:ascii="Consolas" w:hAnsi="Consolas" w:cs="Consolas"/>
+          <w:b/>
+          <w:bCs/>
+          <w:color w:val="7F0055"/>
+          <w:sz w:val="20"/>
+          <w:szCs w:val="20"/>
+        </w:rPr>
+        <w:t>private</w:t>
+      </w:r>
+      <w:r>
+        <w:rPr>
+          <w:rFonts w:ascii="Consolas" w:hAnsi="Consolas" w:cs="Consolas"/>
+          <w:color w:val="000000"/>
+          <w:sz w:val="20"/>
+          <w:szCs w:val="20"/>
+        </w:rPr>
+        <w:t xml:space="preserve"> Book mapBook (ResultSet </w:t>
+      </w:r>
+      <w:r>
+        <w:rPr>
+          <w:rFonts w:ascii="Consolas" w:hAnsi="Consolas" w:cs="Consolas"/>
+          <w:color w:val="6A3E3E"/>
+          <w:sz w:val="20"/>
+          <w:szCs w:val="20"/>
+        </w:rPr>
+        <w:t>rs</w:t>
+      </w:r>
+      <w:r>
+        <w:rPr>
+          <w:rFonts w:ascii="Consolas" w:hAnsi="Consolas" w:cs="Consolas"/>
+          <w:color w:val="000000"/>
+          <w:sz w:val="20"/>
+          <w:szCs w:val="20"/>
+        </w:rPr>
+        <w:t xml:space="preserve">, </w:t>
+      </w:r>
+      <w:r>
+        <w:rPr>
+          <w:rFonts w:ascii="Consolas" w:hAnsi="Consolas" w:cs="Consolas"/>
+          <w:b/>
+          <w:bCs/>
+          <w:color w:val="7F0055"/>
+          <w:sz w:val="20"/>
+          <w:szCs w:val="20"/>
+        </w:rPr>
+        <w:t>int</w:t>
+      </w:r>
+      <w:r>
+        <w:rPr>
+          <w:rFonts w:ascii="Consolas" w:hAnsi="Consolas" w:cs="Consolas"/>
+          <w:color w:val="000000"/>
+          <w:sz w:val="20"/>
+          <w:szCs w:val="20"/>
+        </w:rPr>
+        <w:t xml:space="preserve"> </w:t>
+      </w:r>
+      <w:r>
+        <w:rPr>
+          <w:rFonts w:ascii="Consolas" w:hAnsi="Consolas" w:cs="Consolas"/>
+          <w:color w:val="6A3E3E"/>
+          <w:sz w:val="20"/>
+          <w:szCs w:val="20"/>
+        </w:rPr>
+        <w:t>row</w:t>
+      </w:r>
+      <w:r>
+        <w:rPr>
+          <w:rFonts w:ascii="Consolas" w:hAnsi="Consolas" w:cs="Consolas"/>
+          <w:color w:val="000000"/>
+          <w:sz w:val="20"/>
+          <w:szCs w:val="20"/>
+        </w:rPr>
+        <w:t>) {</w:t>
+      </w:r>
+    </w:p>
+    <w:p>
+      <w:pPr>
+        <w:autoSpaceDE w:val="0"/>
+        <w:autoSpaceDN w:val="0"/>
+        <w:adjustRightInd w:val="0"/>
+        <w:spacing w:after="0" w:line="240" w:lineRule="auto"/>
+        <w:rPr>
+          <w:rFonts w:ascii="Consolas" w:hAnsi="Consolas" w:cs="Consolas"/>
+          <w:sz w:val="20"/>
+          <w:szCs w:val="20"/>
+        </w:rPr>
+      </w:pPr>
+      <w:r>
+        <w:rPr>
+          <w:rFonts w:ascii="Consolas" w:hAnsi="Consolas" w:cs="Consolas"/>
+          <w:color w:val="000000"/>
+          <w:sz w:val="20"/>
+          <w:szCs w:val="20"/>
+        </w:rPr>
+        <w:tab/>
+      </w:r>
+      <w:r>
+        <w:rPr>
+          <w:rFonts w:ascii="Consolas" w:hAnsi="Consolas" w:cs="Consolas"/>
+          <w:color w:val="000000"/>
+          <w:sz w:val="20"/>
+          <w:szCs w:val="20"/>
+        </w:rPr>
+        <w:tab/>
+        <w:t xml:space="preserve">Book </w:t>
+      </w:r>
+      <w:r>
+        <w:rPr>
+          <w:rFonts w:ascii="Consolas" w:hAnsi="Consolas" w:cs="Consolas"/>
+          <w:color w:val="6A3E3E"/>
+          <w:sz w:val="20"/>
+          <w:szCs w:val="20"/>
+        </w:rPr>
+        <w:t>book</w:t>
+      </w:r>
+      <w:r>
+        <w:rPr>
+          <w:rFonts w:ascii="Consolas" w:hAnsi="Consolas" w:cs="Consolas"/>
+          <w:color w:val="000000"/>
+          <w:sz w:val="20"/>
+          <w:szCs w:val="20"/>
+        </w:rPr>
+        <w:t xml:space="preserve"> = </w:t>
+      </w:r>
+      <w:r>
+        <w:rPr>
+          <w:rFonts w:ascii="Consolas" w:hAnsi="Consolas" w:cs="Consolas"/>
+          <w:b/>
+          <w:bCs/>
+          <w:color w:val="7F0055"/>
+          <w:sz w:val="20"/>
+          <w:szCs w:val="20"/>
+        </w:rPr>
+        <w:t>new</w:t>
+      </w:r>
+      <w:r>
+        <w:rPr>
+          <w:rFonts w:ascii="Consolas" w:hAnsi="Consolas" w:cs="Consolas"/>
+          <w:color w:val="000000"/>
+          <w:sz w:val="20"/>
+          <w:szCs w:val="20"/>
+        </w:rPr>
+        <w:t xml:space="preserve"> Book();</w:t>
+      </w:r>
+    </w:p>
+    <w:p>
+      <w:pPr>
+        <w:autoSpaceDE w:val="0"/>
+        <w:autoSpaceDN w:val="0"/>
+        <w:adjustRightInd w:val="0"/>
+        <w:spacing w:after="0" w:line="240" w:lineRule="auto"/>
+        <w:rPr>
+          <w:rFonts w:ascii="Consolas" w:hAnsi="Consolas" w:cs="Consolas"/>
+          <w:sz w:val="20"/>
+          <w:szCs w:val="20"/>
+        </w:rPr>
+      </w:pPr>
+      <w:r>
+        <w:rPr>
+          <w:rFonts w:ascii="Consolas" w:hAnsi="Consolas" w:cs="Consolas"/>
+          <w:color w:val="000000"/>
+          <w:sz w:val="20"/>
+          <w:szCs w:val="20"/>
+        </w:rPr>
+        <w:tab/>
+      </w:r>
+      <w:r>
+        <w:rPr>
+          <w:rFonts w:ascii="Consolas" w:hAnsi="Consolas" w:cs="Consolas"/>
+          <w:color w:val="000000"/>
+          <w:sz w:val="20"/>
+          <w:szCs w:val="20"/>
+        </w:rPr>
+        <w:tab/>
+      </w:r>
+      <w:r>
+        <w:rPr>
+          <w:rFonts w:ascii="Consolas" w:hAnsi="Consolas" w:cs="Consolas"/>
+          <w:b/>
+          <w:bCs/>
+          <w:color w:val="7F0055"/>
+          <w:sz w:val="20"/>
+          <w:szCs w:val="20"/>
+        </w:rPr>
+        <w:t>try</w:t>
+      </w:r>
+      <w:r>
+        <w:rPr>
+          <w:rFonts w:ascii="Consolas" w:hAnsi="Consolas" w:cs="Consolas"/>
+          <w:color w:val="000000"/>
+          <w:sz w:val="20"/>
+          <w:szCs w:val="20"/>
+        </w:rPr>
+        <w:t xml:space="preserve"> {</w:t>
+      </w:r>
+    </w:p>
+    <w:p>
+      <w:pPr>
+        <w:autoSpaceDE w:val="0"/>
+        <w:autoSpaceDN w:val="0"/>
+        <w:adjustRightInd w:val="0"/>
+        <w:spacing w:after="0" w:line="240" w:lineRule="auto"/>
+        <w:rPr>
+          <w:rFonts w:ascii="Consolas" w:hAnsi="Consolas" w:cs="Consolas"/>
+          <w:sz w:val="20"/>
+          <w:szCs w:val="20"/>
+        </w:rPr>
+      </w:pPr>
+      <w:r>
+        <w:rPr>
+          <w:rFonts w:ascii="Consolas" w:hAnsi="Consolas" w:cs="Consolas"/>
+          <w:color w:val="000000"/>
+          <w:sz w:val="20"/>
+          <w:szCs w:val="20"/>
+        </w:rPr>
+        <w:tab/>
+      </w:r>
+      <w:r>
+        <w:rPr>
+          <w:rFonts w:ascii="Consolas" w:hAnsi="Consolas" w:cs="Consolas"/>
+          <w:color w:val="000000"/>
+          <w:sz w:val="20"/>
+          <w:szCs w:val="20"/>
+        </w:rPr>
+        <w:tab/>
+      </w:r>
+      <w:r>
+        <w:rPr>
+          <w:rFonts w:ascii="Consolas" w:hAnsi="Consolas" w:cs="Consolas"/>
+          <w:color w:val="000000"/>
+          <w:sz w:val="20"/>
+          <w:szCs w:val="20"/>
+        </w:rPr>
+        <w:tab/>
+      </w:r>
+      <w:r>
+        <w:rPr>
+          <w:rFonts w:ascii="Consolas" w:hAnsi="Consolas" w:cs="Consolas"/>
+          <w:color w:val="6A3E3E"/>
+          <w:sz w:val="20"/>
+          <w:szCs w:val="20"/>
+        </w:rPr>
+        <w:t>book</w:t>
+      </w:r>
+      <w:r>
+        <w:rPr>
+          <w:rFonts w:ascii="Consolas" w:hAnsi="Consolas" w:cs="Consolas"/>
+          <w:color w:val="000000"/>
+          <w:sz w:val="20"/>
+          <w:szCs w:val="20"/>
+        </w:rPr>
+        <w:t>.setBookId(</w:t>
+      </w:r>
+      <w:r>
+        <w:rPr>
+          <w:rFonts w:ascii="Consolas" w:hAnsi="Consolas" w:cs="Consolas"/>
+          <w:color w:val="6A3E3E"/>
+          <w:sz w:val="20"/>
+          <w:szCs w:val="20"/>
+        </w:rPr>
+        <w:t>rs</w:t>
+      </w:r>
+      <w:r>
+        <w:rPr>
+          <w:rFonts w:ascii="Consolas" w:hAnsi="Consolas" w:cs="Consolas"/>
+          <w:color w:val="000000"/>
+          <w:sz w:val="20"/>
+          <w:szCs w:val="20"/>
+        </w:rPr>
+        <w:t>.getInt(</w:t>
+      </w:r>
+      <w:r>
+        <w:rPr>
+          <w:rFonts w:ascii="Consolas" w:hAnsi="Consolas" w:cs="Consolas"/>
+          <w:color w:val="2A00FF"/>
+          <w:sz w:val="20"/>
+          <w:szCs w:val="20"/>
+        </w:rPr>
+        <w:t>"m_book_id"</w:t>
+      </w:r>
+      <w:r>
+        <w:rPr>
+          <w:rFonts w:ascii="Consolas" w:hAnsi="Consolas" w:cs="Consolas"/>
+          <w:color w:val="000000"/>
+          <w:sz w:val="20"/>
+          <w:szCs w:val="20"/>
+        </w:rPr>
+        <w:t>));</w:t>
+      </w:r>
+    </w:p>
+    <w:p>
+      <w:pPr>
+        <w:autoSpaceDE w:val="0"/>
+        <w:autoSpaceDN w:val="0"/>
+        <w:adjustRightInd w:val="0"/>
+        <w:spacing w:after="0" w:line="240" w:lineRule="auto"/>
+        <w:rPr>
+          <w:rFonts w:ascii="Consolas" w:hAnsi="Consolas" w:cs="Consolas"/>
+          <w:sz w:val="20"/>
+          <w:szCs w:val="20"/>
+        </w:rPr>
+      </w:pPr>
+      <w:r>
+        <w:rPr>
+          <w:rFonts w:ascii="Consolas" w:hAnsi="Consolas" w:cs="Consolas"/>
+          <w:color w:val="000000"/>
+          <w:sz w:val="20"/>
+          <w:szCs w:val="20"/>
+        </w:rPr>
+        <w:tab/>
+      </w:r>
+      <w:r>
+        <w:rPr>
+          <w:rFonts w:ascii="Consolas" w:hAnsi="Consolas" w:cs="Consolas"/>
+          <w:color w:val="000000"/>
+          <w:sz w:val="20"/>
+          <w:szCs w:val="20"/>
+        </w:rPr>
+        <w:tab/>
+      </w:r>
+      <w:r>
+        <w:rPr>
+          <w:rFonts w:ascii="Consolas" w:hAnsi="Consolas" w:cs="Consolas"/>
+          <w:color w:val="000000"/>
+          <w:sz w:val="20"/>
+          <w:szCs w:val="20"/>
+        </w:rPr>
+        <w:tab/>
+      </w:r>
+      <w:r>
+        <w:rPr>
+          <w:rFonts w:ascii="Consolas" w:hAnsi="Consolas" w:cs="Consolas"/>
+          <w:color w:val="6A3E3E"/>
+          <w:sz w:val="20"/>
+          <w:szCs w:val="20"/>
+        </w:rPr>
+        <w:t>book</w:t>
+      </w:r>
+      <w:r>
+        <w:rPr>
+          <w:rFonts w:ascii="Consolas" w:hAnsi="Consolas" w:cs="Consolas"/>
+          <w:color w:val="000000"/>
+          <w:sz w:val="20"/>
+          <w:szCs w:val="20"/>
+        </w:rPr>
+        <w:t>.setCode(</w:t>
+      </w:r>
+      <w:r>
+        <w:rPr>
+          <w:rFonts w:ascii="Consolas" w:hAnsi="Consolas" w:cs="Consolas"/>
+          <w:color w:val="6A3E3E"/>
+          <w:sz w:val="20"/>
+          <w:szCs w:val="20"/>
+        </w:rPr>
+        <w:t>rs</w:t>
+      </w:r>
+      <w:r>
+        <w:rPr>
+          <w:rFonts w:ascii="Consolas" w:hAnsi="Consolas" w:cs="Consolas"/>
+          <w:color w:val="000000"/>
+          <w:sz w:val="20"/>
+          <w:szCs w:val="20"/>
+        </w:rPr>
+        <w:t>.getString(</w:t>
+      </w:r>
+      <w:r>
+        <w:rPr>
+          <w:rFonts w:ascii="Consolas" w:hAnsi="Consolas" w:cs="Consolas"/>
+          <w:color w:val="2A00FF"/>
+          <w:sz w:val="20"/>
+          <w:szCs w:val="20"/>
+        </w:rPr>
+        <w:t>"code"</w:t>
+      </w:r>
+      <w:r>
+        <w:rPr>
+          <w:rFonts w:ascii="Consolas" w:hAnsi="Consolas" w:cs="Consolas"/>
+          <w:color w:val="000000"/>
+          <w:sz w:val="20"/>
+          <w:szCs w:val="20"/>
+        </w:rPr>
+        <w:t>));</w:t>
+      </w:r>
+    </w:p>
+    <w:p>
+      <w:pPr>
+        <w:autoSpaceDE w:val="0"/>
+        <w:autoSpaceDN w:val="0"/>
+        <w:adjustRightInd w:val="0"/>
+        <w:spacing w:after="0" w:line="240" w:lineRule="auto"/>
+        <w:rPr>
+          <w:rFonts w:ascii="Consolas" w:hAnsi="Consolas" w:cs="Consolas"/>
+          <w:sz w:val="20"/>
+          <w:szCs w:val="20"/>
+        </w:rPr>
+      </w:pPr>
+      <w:r>
+        <w:rPr>
+          <w:rFonts w:ascii="Consolas" w:hAnsi="Consolas" w:cs="Consolas"/>
+          <w:color w:val="000000"/>
+          <w:sz w:val="20"/>
+          <w:szCs w:val="20"/>
+        </w:rPr>
+        <w:tab/>
+      </w:r>
+      <w:r>
+        <w:rPr>
+          <w:rFonts w:ascii="Consolas" w:hAnsi="Consolas" w:cs="Consolas"/>
+          <w:color w:val="000000"/>
+          <w:sz w:val="20"/>
+          <w:szCs w:val="20"/>
+        </w:rPr>
+        <w:tab/>
+      </w:r>
+      <w:r>
+        <w:rPr>
+          <w:rFonts w:ascii="Consolas" w:hAnsi="Consolas" w:cs="Consolas"/>
+          <w:color w:val="000000"/>
+          <w:sz w:val="20"/>
+          <w:szCs w:val="20"/>
+        </w:rPr>
+        <w:tab/>
+      </w:r>
+      <w:r>
+        <w:rPr>
+          <w:rFonts w:ascii="Consolas" w:hAnsi="Consolas" w:cs="Consolas"/>
+          <w:color w:val="6A3E3E"/>
+          <w:sz w:val="20"/>
+          <w:szCs w:val="20"/>
+        </w:rPr>
+        <w:t>book</w:t>
+      </w:r>
+      <w:r>
+        <w:rPr>
+          <w:rFonts w:ascii="Consolas" w:hAnsi="Consolas" w:cs="Consolas"/>
+          <w:color w:val="000000"/>
+          <w:sz w:val="20"/>
+          <w:szCs w:val="20"/>
+        </w:rPr>
+        <w:t>.setName(</w:t>
+      </w:r>
+      <w:r>
+        <w:rPr>
+          <w:rFonts w:ascii="Consolas" w:hAnsi="Consolas" w:cs="Consolas"/>
+          <w:color w:val="6A3E3E"/>
+          <w:sz w:val="20"/>
+          <w:szCs w:val="20"/>
+        </w:rPr>
+        <w:t>rs</w:t>
+      </w:r>
+      <w:r>
+        <w:rPr>
+          <w:rFonts w:ascii="Consolas" w:hAnsi="Consolas" w:cs="Consolas"/>
+          <w:color w:val="000000"/>
+          <w:sz w:val="20"/>
+          <w:szCs w:val="20"/>
+        </w:rPr>
+        <w:t>.getString(</w:t>
+      </w:r>
+      <w:r>
+        <w:rPr>
+          <w:rFonts w:ascii="Consolas" w:hAnsi="Consolas" w:cs="Consolas"/>
+          <w:color w:val="2A00FF"/>
+          <w:sz w:val="20"/>
+          <w:szCs w:val="20"/>
+        </w:rPr>
+        <w:t>"name"</w:t>
+      </w:r>
+      <w:r>
+        <w:rPr>
+          <w:rFonts w:ascii="Consolas" w:hAnsi="Consolas" w:cs="Consolas"/>
+          <w:color w:val="000000"/>
+          <w:sz w:val="20"/>
+          <w:szCs w:val="20"/>
+        </w:rPr>
+        <w:t>));</w:t>
+      </w:r>
+    </w:p>
+    <w:p>
+      <w:pPr>
+        <w:autoSpaceDE w:val="0"/>
+        <w:autoSpaceDN w:val="0"/>
+        <w:adjustRightInd w:val="0"/>
+        <w:spacing w:after="0" w:line="240" w:lineRule="auto"/>
+        <w:rPr>
+          <w:rFonts w:ascii="Consolas" w:hAnsi="Consolas" w:cs="Consolas"/>
+          <w:sz w:val="20"/>
+          <w:szCs w:val="20"/>
+        </w:rPr>
+      </w:pPr>
+      <w:r>
+        <w:rPr>
+          <w:rFonts w:ascii="Consolas" w:hAnsi="Consolas" w:cs="Consolas"/>
+          <w:color w:val="000000"/>
+          <w:sz w:val="20"/>
+          <w:szCs w:val="20"/>
+        </w:rPr>
+        <w:tab/>
+      </w:r>
+      <w:r>
+        <w:rPr>
+          <w:rFonts w:ascii="Consolas" w:hAnsi="Consolas" w:cs="Consolas"/>
+          <w:color w:val="000000"/>
+          <w:sz w:val="20"/>
+          <w:szCs w:val="20"/>
+        </w:rPr>
+        <w:tab/>
+      </w:r>
+      <w:r>
+        <w:rPr>
+          <w:rFonts w:ascii="Consolas" w:hAnsi="Consolas" w:cs="Consolas"/>
+          <w:color w:val="000000"/>
+          <w:sz w:val="20"/>
+          <w:szCs w:val="20"/>
+        </w:rPr>
+        <w:tab/>
+      </w:r>
+      <w:r>
+        <w:rPr>
+          <w:rFonts w:ascii="Consolas" w:hAnsi="Consolas" w:cs="Consolas"/>
+          <w:color w:val="6A3E3E"/>
+          <w:sz w:val="20"/>
+          <w:szCs w:val="20"/>
+        </w:rPr>
+        <w:t>book</w:t>
+      </w:r>
+      <w:r>
+        <w:rPr>
+          <w:rFonts w:ascii="Consolas" w:hAnsi="Consolas" w:cs="Consolas"/>
+          <w:color w:val="000000"/>
+          <w:sz w:val="20"/>
+          <w:szCs w:val="20"/>
+        </w:rPr>
+        <w:t>.setAuthor(</w:t>
+      </w:r>
+      <w:r>
+        <w:rPr>
+          <w:rFonts w:ascii="Consolas" w:hAnsi="Consolas" w:cs="Consolas"/>
+          <w:color w:val="6A3E3E"/>
+          <w:sz w:val="20"/>
+          <w:szCs w:val="20"/>
+        </w:rPr>
+        <w:t>rs</w:t>
+      </w:r>
+      <w:r>
+        <w:rPr>
+          <w:rFonts w:ascii="Consolas" w:hAnsi="Consolas" w:cs="Consolas"/>
+          <w:color w:val="000000"/>
+          <w:sz w:val="20"/>
+          <w:szCs w:val="20"/>
+        </w:rPr>
+        <w:t>.getString(</w:t>
+      </w:r>
+      <w:r>
+        <w:rPr>
+          <w:rFonts w:ascii="Consolas" w:hAnsi="Consolas" w:cs="Consolas"/>
+          <w:color w:val="2A00FF"/>
+          <w:sz w:val="20"/>
+          <w:szCs w:val="20"/>
+        </w:rPr>
+        <w:t>"author"</w:t>
+      </w:r>
+      <w:r>
+        <w:rPr>
+          <w:rFonts w:ascii="Consolas" w:hAnsi="Consolas" w:cs="Consolas"/>
+          <w:color w:val="000000"/>
+          <w:sz w:val="20"/>
+          <w:szCs w:val="20"/>
+        </w:rPr>
+        <w:t>));</w:t>
+      </w:r>
+    </w:p>
+    <w:p>
+      <w:pPr>
+        <w:autoSpaceDE w:val="0"/>
+        <w:autoSpaceDN w:val="0"/>
+        <w:adjustRightInd w:val="0"/>
+        <w:spacing w:after="0" w:line="240" w:lineRule="auto"/>
+        <w:rPr>
+          <w:rFonts w:ascii="Consolas" w:hAnsi="Consolas" w:cs="Consolas"/>
+          <w:sz w:val="20"/>
+          <w:szCs w:val="20"/>
+        </w:rPr>
+      </w:pPr>
+      <w:r>
+        <w:rPr>
+          <w:rFonts w:ascii="Consolas" w:hAnsi="Consolas" w:cs="Consolas"/>
+          <w:color w:val="000000"/>
+          <w:sz w:val="20"/>
+          <w:szCs w:val="20"/>
+        </w:rPr>
+        <w:tab/>
+      </w:r>
+      <w:r>
+        <w:rPr>
+          <w:rFonts w:ascii="Consolas" w:hAnsi="Consolas" w:cs="Consolas"/>
+          <w:color w:val="000000"/>
+          <w:sz w:val="20"/>
+          <w:szCs w:val="20"/>
+        </w:rPr>
+        <w:tab/>
+        <w:t>}</w:t>
+      </w:r>
+      <w:r>
+        <w:rPr>
+          <w:rFonts w:ascii="Consolas" w:hAnsi="Consolas" w:cs="Consolas"/>
+          <w:b/>
+          <w:bCs/>
+          <w:color w:val="7F0055"/>
+          <w:sz w:val="20"/>
+          <w:szCs w:val="20"/>
+        </w:rPr>
+        <w:t>catch</w:t>
+      </w:r>
+      <w:r>
+        <w:rPr>
+          <w:rFonts w:ascii="Consolas" w:hAnsi="Consolas" w:cs="Consolas"/>
+          <w:color w:val="000000"/>
+          <w:sz w:val="20"/>
+          <w:szCs w:val="20"/>
+        </w:rPr>
+        <w:t xml:space="preserve"> (Exception </w:t>
+      </w:r>
+      <w:r>
+        <w:rPr>
+          <w:rFonts w:ascii="Consolas" w:hAnsi="Consolas" w:cs="Consolas"/>
+          <w:color w:val="6A3E3E"/>
+          <w:sz w:val="20"/>
+          <w:szCs w:val="20"/>
+        </w:rPr>
+        <w:t>e</w:t>
+      </w:r>
+      <w:r>
+        <w:rPr>
+          <w:rFonts w:ascii="Consolas" w:hAnsi="Consolas" w:cs="Consolas"/>
+          <w:color w:val="000000"/>
+          <w:sz w:val="20"/>
+          <w:szCs w:val="20"/>
+        </w:rPr>
+        <w:t>) {</w:t>
+      </w:r>
+    </w:p>
+    <w:p>
+      <w:pPr>
+        <w:autoSpaceDE w:val="0"/>
+        <w:autoSpaceDN w:val="0"/>
+        <w:adjustRightInd w:val="0"/>
+        <w:spacing w:after="0" w:line="240" w:lineRule="auto"/>
+        <w:rPr>
+          <w:rFonts w:ascii="Consolas" w:hAnsi="Consolas" w:cs="Consolas"/>
+          <w:sz w:val="20"/>
+          <w:szCs w:val="20"/>
+        </w:rPr>
+      </w:pPr>
+      <w:r>
+        <w:rPr>
+          <w:rFonts w:ascii="Consolas" w:hAnsi="Consolas" w:cs="Consolas"/>
+          <w:color w:val="000000"/>
+          <w:sz w:val="20"/>
+          <w:szCs w:val="20"/>
+        </w:rPr>
+        <w:tab/>
+      </w:r>
+      <w:r>
+        <w:rPr>
+          <w:rFonts w:ascii="Consolas" w:hAnsi="Consolas" w:cs="Consolas"/>
+          <w:color w:val="000000"/>
+          <w:sz w:val="20"/>
+          <w:szCs w:val="20"/>
+        </w:rPr>
+        <w:tab/>
+      </w:r>
+      <w:r>
+        <w:rPr>
+          <w:rFonts w:ascii="Consolas" w:hAnsi="Consolas" w:cs="Consolas"/>
+          <w:color w:val="000000"/>
+          <w:sz w:val="20"/>
+          <w:szCs w:val="20"/>
+        </w:rPr>
+        <w:tab/>
+      </w:r>
+      <w:r>
+        <w:rPr>
+          <w:rFonts w:ascii="Consolas" w:hAnsi="Consolas" w:cs="Consolas"/>
+          <w:color w:val="6A3E3E"/>
+          <w:sz w:val="20"/>
+          <w:szCs w:val="20"/>
+        </w:rPr>
+        <w:t>e</w:t>
+      </w:r>
+      <w:r>
+        <w:rPr>
+          <w:rFonts w:ascii="Consolas" w:hAnsi="Consolas" w:cs="Consolas"/>
+          <w:color w:val="000000"/>
+          <w:sz w:val="20"/>
+          <w:szCs w:val="20"/>
+        </w:rPr>
+        <w:t>.printStackTrace();</w:t>
+      </w:r>
+    </w:p>
+    <w:p>
+      <w:pPr>
+        <w:autoSpaceDE w:val="0"/>
+        <w:autoSpaceDN w:val="0"/>
+        <w:adjustRightInd w:val="0"/>
+        <w:spacing w:after="0" w:line="240" w:lineRule="auto"/>
+        <w:rPr>
+          <w:rFonts w:ascii="Consolas" w:hAnsi="Consolas" w:cs="Consolas"/>
+          <w:sz w:val="20"/>
+          <w:szCs w:val="20"/>
+        </w:rPr>
+      </w:pPr>
+      <w:r>
+        <w:rPr>
+          <w:rFonts w:ascii="Consolas" w:hAnsi="Consolas" w:cs="Consolas"/>
+          <w:color w:val="000000"/>
+          <w:sz w:val="20"/>
+          <w:szCs w:val="20"/>
+        </w:rPr>
+        <w:tab/>
+      </w:r>
+      <w:r>
+        <w:rPr>
+          <w:rFonts w:ascii="Consolas" w:hAnsi="Consolas" w:cs="Consolas"/>
+          <w:color w:val="000000"/>
+          <w:sz w:val="20"/>
+          <w:szCs w:val="20"/>
+        </w:rPr>
+        <w:tab/>
+        <w:t>}</w:t>
+      </w:r>
+    </w:p>
+    <w:p>
+      <w:pPr>
+        <w:autoSpaceDE w:val="0"/>
+        <w:autoSpaceDN w:val="0"/>
+        <w:adjustRightInd w:val="0"/>
+        <w:spacing w:after="0" w:line="240" w:lineRule="auto"/>
+        <w:rPr>
+          <w:rFonts w:ascii="Consolas" w:hAnsi="Consolas" w:cs="Consolas"/>
+          <w:sz w:val="20"/>
+          <w:szCs w:val="20"/>
+        </w:rPr>
+      </w:pPr>
+      <w:r>
+        <w:rPr>
+          <w:rFonts w:ascii="Consolas" w:hAnsi="Consolas" w:cs="Consolas"/>
+          <w:color w:val="000000"/>
+          <w:sz w:val="20"/>
+          <w:szCs w:val="20"/>
+        </w:rPr>
+        <w:tab/>
+      </w:r>
+      <w:r>
+        <w:rPr>
+          <w:rFonts w:ascii="Consolas" w:hAnsi="Consolas" w:cs="Consolas"/>
+          <w:color w:val="000000"/>
+          <w:sz w:val="20"/>
+          <w:szCs w:val="20"/>
+        </w:rPr>
+        <w:tab/>
+      </w:r>
+      <w:r>
+        <w:rPr>
+          <w:rFonts w:ascii="Consolas" w:hAnsi="Consolas" w:cs="Consolas"/>
+          <w:b/>
+          <w:bCs/>
+          <w:color w:val="7F0055"/>
+          <w:sz w:val="20"/>
+          <w:szCs w:val="20"/>
+        </w:rPr>
+        <w:t>return</w:t>
+      </w:r>
+      <w:r>
+        <w:rPr>
+          <w:rFonts w:ascii="Consolas" w:hAnsi="Consolas" w:cs="Consolas"/>
+          <w:color w:val="000000"/>
+          <w:sz w:val="20"/>
+          <w:szCs w:val="20"/>
+        </w:rPr>
+        <w:t xml:space="preserve"> </w:t>
+      </w:r>
+      <w:r>
+        <w:rPr>
+          <w:rFonts w:ascii="Consolas" w:hAnsi="Consolas" w:cs="Consolas"/>
+          <w:color w:val="6A3E3E"/>
+          <w:sz w:val="20"/>
+          <w:szCs w:val="20"/>
+        </w:rPr>
+        <w:t>book</w:t>
+      </w:r>
+      <w:r>
+        <w:rPr>
+          <w:rFonts w:ascii="Consolas" w:hAnsi="Consolas" w:cs="Consolas"/>
+          <w:color w:val="000000"/>
+          <w:sz w:val="20"/>
+          <w:szCs w:val="20"/>
+        </w:rPr>
+        <w:t>;</w:t>
+      </w:r>
+    </w:p>
+    <w:p>
+      <w:pPr>
+        <w:autoSpaceDE w:val="0"/>
+        <w:autoSpaceDN w:val="0"/>
+        <w:adjustRightInd w:val="0"/>
+        <w:spacing w:after="0" w:line="240" w:lineRule="auto"/>
+        <w:rPr>
+          <w:rFonts w:ascii="Consolas" w:hAnsi="Consolas" w:cs="Consolas"/>
+          <w:sz w:val="20"/>
+          <w:szCs w:val="20"/>
+        </w:rPr>
+      </w:pPr>
+      <w:r>
+        <w:rPr>
+          <w:rFonts w:ascii="Consolas" w:hAnsi="Consolas" w:cs="Consolas"/>
+          <w:color w:val="000000"/>
+          <w:sz w:val="20"/>
+          <w:szCs w:val="20"/>
+        </w:rPr>
+        <w:tab/>
+        <w:t>}</w:t>
+      </w:r>
+    </w:p>
+    <w:p>
+      <w:pPr>
+        <w:pStyle w:val="ListParagraph"/>
+      </w:pPr>
+      <w:r>
+        <w:rPr>
+          <w:rFonts w:ascii="Consolas" w:hAnsi="Consolas" w:cs="Consolas"/>
+          <w:color w:val="000000"/>
+          <w:sz w:val="20"/>
+          <w:szCs w:val="20"/>
+        </w:rPr>
+        <w:tab/>
+      </w:r>
+    </w:p>
+    <w:p>
+      <w:r>
+        <w:t xml:space="preserve">Let’s call the code from </w:t>
+      </w:r>
+      <w:r>
+        <w:rPr>
+          <w:i/>
+          <w:iCs/>
+        </w:rPr>
+        <w:t>CommandLineRunner</w:t>
+      </w:r>
+      <w:r>
+        <w:t xml:space="preserve"> to see the result (Insert the below code in CommandLineRunner and start the application).</w:t>
+      </w:r>
+    </w:p>
+    <w:p>
+      <w:pPr>
+        <w:autoSpaceDE w:val="0"/>
+        <w:autoSpaceDN w:val="0"/>
+        <w:adjustRightInd w:val="0"/>
+        <w:spacing w:after="0" w:line="240" w:lineRule="auto"/>
+        <w:rPr>
+          <w:rFonts w:ascii="Consolas" w:hAnsi="Consolas" w:cs="Consolas"/>
+          <w:sz w:val="20"/>
+          <w:szCs w:val="20"/>
+        </w:rPr>
+      </w:pPr>
+      <w:r>
+        <w:rPr>
+          <w:rFonts w:ascii="Consolas" w:hAnsi="Consolas" w:cs="Consolas"/>
+          <w:color w:val="000000"/>
+          <w:sz w:val="20"/>
+          <w:szCs w:val="20"/>
+        </w:rPr>
+        <w:tab/>
+      </w:r>
+      <w:r>
+        <w:rPr>
+          <w:rFonts w:ascii="Consolas" w:hAnsi="Consolas" w:cs="Consolas"/>
+          <w:color w:val="3F7F5F"/>
+          <w:sz w:val="20"/>
+          <w:szCs w:val="20"/>
+        </w:rPr>
+        <w:t xml:space="preserve">// Select </w:t>
+      </w:r>
+      <w:r>
+        <w:rPr>
+          <w:rFonts w:ascii="Consolas" w:hAnsi="Consolas" w:cs="Consolas"/>
+          <w:color w:val="3F7F5F"/>
+          <w:sz w:val="20"/>
+          <w:szCs w:val="20"/>
+        </w:rPr>
+        <w:t xml:space="preserve">a </w:t>
+      </w:r>
+      <w:r>
+        <w:rPr>
+          <w:rFonts w:ascii="Consolas" w:hAnsi="Consolas" w:cs="Consolas"/>
+          <w:color w:val="3F7F5F"/>
+          <w:sz w:val="20"/>
+          <w:szCs w:val="20"/>
+        </w:rPr>
+        <w:t>single example</w:t>
+      </w:r>
+      <w:r>
+        <w:rPr>
+          <w:rFonts w:ascii="Consolas" w:hAnsi="Consolas" w:cs="Consolas"/>
+          <w:color w:val="3F7F5F"/>
+          <w:sz w:val="20"/>
+          <w:szCs w:val="20"/>
+        </w:rPr>
+        <w:tab/>
+      </w:r>
+      <w:r>
+        <w:rPr>
+          <w:rFonts w:ascii="Consolas" w:hAnsi="Consolas" w:cs="Consolas"/>
+          <w:color w:val="3F7F5F"/>
+          <w:sz w:val="20"/>
+          <w:szCs w:val="20"/>
+        </w:rPr>
+        <w:tab/>
+      </w:r>
+    </w:p>
+    <w:p>
+      <w:pPr>
+        <w:autoSpaceDE w:val="0"/>
+        <w:autoSpaceDN w:val="0"/>
+        <w:adjustRightInd w:val="0"/>
+        <w:spacing w:after="0" w:line="240" w:lineRule="auto"/>
+        <w:rPr>
+          <w:rFonts w:ascii="Consolas" w:hAnsi="Consolas" w:cs="Consolas"/>
+          <w:sz w:val="20"/>
+          <w:szCs w:val="20"/>
+        </w:rPr>
+      </w:pPr>
+      <w:r>
+        <w:rPr>
+          <w:rFonts w:ascii="Consolas" w:hAnsi="Consolas" w:cs="Consolas"/>
+          <w:color w:val="000000"/>
+          <w:sz w:val="20"/>
+          <w:szCs w:val="20"/>
+        </w:rPr>
+        <w:tab/>
+      </w:r>
+      <w:r>
+        <w:rPr>
+          <w:rFonts w:ascii="Consolas" w:hAnsi="Consolas" w:cs="Consolas"/>
+          <w:color w:val="000000"/>
+          <w:sz w:val="20"/>
+          <w:szCs w:val="20"/>
+        </w:rPr>
+        <w:tab/>
+        <w:t xml:space="preserve">Book </w:t>
+      </w:r>
+      <w:r>
+        <w:rPr>
+          <w:rFonts w:ascii="Consolas" w:hAnsi="Consolas" w:cs="Consolas"/>
+          <w:color w:val="6A3E3E"/>
+          <w:sz w:val="20"/>
+          <w:szCs w:val="20"/>
+        </w:rPr>
+        <w:t>book</w:t>
+      </w:r>
+      <w:r>
+        <w:rPr>
+          <w:rFonts w:ascii="Consolas" w:hAnsi="Consolas" w:cs="Consolas"/>
+          <w:color w:val="000000"/>
+          <w:sz w:val="20"/>
+          <w:szCs w:val="20"/>
+        </w:rPr>
+        <w:t xml:space="preserve">= </w:t>
+      </w:r>
+      <w:r>
+        <w:rPr>
+          <w:rFonts w:ascii="Consolas" w:hAnsi="Consolas" w:cs="Consolas"/>
+          <w:color w:val="0000C0"/>
+          <w:sz w:val="20"/>
+          <w:szCs w:val="20"/>
+        </w:rPr>
+        <w:t>bookDao</w:t>
+      </w:r>
+      <w:r>
+        <w:rPr>
+          <w:rFonts w:ascii="Consolas" w:hAnsi="Consolas" w:cs="Consolas"/>
+          <w:color w:val="000000"/>
+          <w:sz w:val="20"/>
+          <w:szCs w:val="20"/>
+        </w:rPr>
+        <w:t>.findById(2);</w:t>
+      </w:r>
+    </w:p>
+    <w:p>
+      <w:pPr>
+        <w:autoSpaceDE w:val="0"/>
+        <w:autoSpaceDN w:val="0"/>
+        <w:adjustRightInd w:val="0"/>
+        <w:spacing w:after="0" w:line="240" w:lineRule="auto"/>
+        <w:rPr>
+          <w:rFonts w:ascii="Consolas" w:hAnsi="Consolas" w:cs="Consolas"/>
+          <w:sz w:val="20"/>
+          <w:szCs w:val="20"/>
+        </w:rPr>
+      </w:pPr>
+      <w:r>
+        <w:rPr>
+          <w:rFonts w:ascii="Consolas" w:hAnsi="Consolas" w:cs="Consolas"/>
+          <w:color w:val="000000"/>
+          <w:sz w:val="20"/>
+          <w:szCs w:val="20"/>
+        </w:rPr>
+        <w:tab/>
+      </w:r>
+      <w:r>
+        <w:rPr>
+          <w:rFonts w:ascii="Consolas" w:hAnsi="Consolas" w:cs="Consolas"/>
+          <w:color w:val="000000"/>
+          <w:sz w:val="20"/>
+          <w:szCs w:val="20"/>
+        </w:rPr>
+        <w:tab/>
+      </w:r>
+      <w:r>
+        <w:rPr>
+          <w:rFonts w:ascii="Consolas" w:hAnsi="Consolas" w:cs="Consolas"/>
+          <w:color w:val="000000"/>
+          <w:sz w:val="20"/>
+          <w:szCs w:val="20"/>
+          <w:u w:val="single"/>
+        </w:rPr>
+        <w:t>System.</w:t>
+      </w:r>
+      <w:r>
+        <w:rPr>
+          <w:rFonts w:ascii="Consolas" w:hAnsi="Consolas" w:cs="Consolas"/>
+          <w:b/>
+          <w:bCs/>
+          <w:i/>
+          <w:iCs/>
+          <w:color w:val="0000C0"/>
+          <w:sz w:val="20"/>
+          <w:szCs w:val="20"/>
+          <w:u w:val="single"/>
+        </w:rPr>
+        <w:t>out</w:t>
+      </w:r>
+      <w:r>
+        <w:rPr>
+          <w:rFonts w:ascii="Consolas" w:hAnsi="Consolas" w:cs="Consolas"/>
+          <w:color w:val="000000"/>
+          <w:sz w:val="20"/>
+          <w:szCs w:val="20"/>
+        </w:rPr>
+        <w:t>.</w:t>
+      </w:r>
+      <w:r>
+        <w:rPr>
+          <w:rFonts w:ascii="Consolas" w:hAnsi="Consolas" w:cs="Consolas"/>
+          <w:color w:val="000000"/>
+          <w:sz w:val="20"/>
+          <w:szCs w:val="20"/>
+          <w:u w:val="single"/>
+        </w:rPr>
+        <w:t>println</w:t>
+      </w:r>
+      <w:r>
+        <w:rPr>
+          <w:rFonts w:ascii="Consolas" w:hAnsi="Consolas" w:cs="Consolas"/>
+          <w:color w:val="000000"/>
+          <w:sz w:val="20"/>
+          <w:szCs w:val="20"/>
+        </w:rPr>
+        <w:t>(</w:t>
+      </w:r>
+      <w:r>
+        <w:rPr>
+          <w:rFonts w:ascii="Consolas" w:hAnsi="Consolas" w:cs="Consolas"/>
+          <w:color w:val="6A3E3E"/>
+          <w:sz w:val="20"/>
+          <w:szCs w:val="20"/>
+        </w:rPr>
+        <w:t>book</w:t>
+      </w:r>
+      <w:r>
+        <w:rPr>
+          <w:rFonts w:ascii="Consolas" w:hAnsi="Consolas" w:cs="Consolas"/>
+          <w:color w:val="000000"/>
+          <w:sz w:val="20"/>
+          <w:szCs w:val="20"/>
+        </w:rPr>
+        <w:t>);</w:t>
+      </w:r>
+    </w:p>
+    <w:p>
+      <w:pPr>
+        <w:rPr>
+          <w:rFonts w:ascii="Consolas" w:hAnsi="Consolas" w:cs="Consolas"/>
+          <w:color w:val="3F7F5F"/>
+          <w:sz w:val="20"/>
+          <w:szCs w:val="20"/>
+        </w:rPr>
+      </w:pPr>
+      <w:r>
+        <w:rPr>
+          <w:rFonts w:ascii="Consolas" w:hAnsi="Consolas" w:cs="Consolas"/>
+          <w:color w:val="000000"/>
+          <w:sz w:val="20"/>
+          <w:szCs w:val="20"/>
+        </w:rPr>
+        <w:tab/>
+      </w:r>
+      <w:r>
+        <w:rPr>
+          <w:rFonts w:ascii="Consolas" w:hAnsi="Consolas" w:cs="Consolas"/>
+          <w:color w:val="3F7F5F"/>
+          <w:sz w:val="20"/>
+          <w:szCs w:val="20"/>
+        </w:rPr>
+        <w:t>// end</w:t>
+      </w:r>
+    </w:p>
+    <w:p>
+      <w:pPr>
+        <w:rPr>
+          <w:rFonts w:ascii="Consolas" w:hAnsi="Consolas" w:cs="Consolas"/>
+          <w:color w:val="000000"/>
+          <w:sz w:val="20"/>
+          <w:szCs w:val="20"/>
+        </w:rPr>
+      </w:pPr>
+      <w:r>
+        <w:t xml:space="preserve">In </w:t>
+      </w:r>
+      <w:r>
+        <w:t xml:space="preserve">the </w:t>
+      </w:r>
+      <w:r>
+        <w:t xml:space="preserve">console, you will see </w:t>
+      </w:r>
+      <w:r>
+        <w:t xml:space="preserve">the </w:t>
+      </w:r>
+      <w:r>
+        <w:t>below output:</w:t>
+      </w:r>
+    </w:p>
+    <w:p>
+      <w:pPr>
+        <w:rPr>
+          <w:rFonts w:ascii="Consolas" w:hAnsi="Consolas" w:cs="Consolas"/>
+          <w:color w:val="000000"/>
+          <w:sz w:val="20"/>
+          <w:szCs w:val="20"/>
+        </w:rPr>
+      </w:pPr>
+      <w:r>
+        <w:rPr>
+          <w:rFonts w:ascii="Consolas" w:hAnsi="Consolas" w:cs="Consolas"/>
+          <w:color w:val="000000"/>
+          <w:sz w:val="20"/>
+          <w:szCs w:val="20"/>
+        </w:rPr>
+        <w:t>Book [bookId=2, code=1002, name=Java, author=Doggo]</w:t>
+      </w:r>
+    </w:p>
+    <w:p>
+      <w:pPr>
+        <w:rPr>
+          <w:rFonts w:ascii="Consolas" w:hAnsi="Consolas" w:cs="Consolas"/>
+          <w:color w:val="000000"/>
+          <w:sz w:val="20"/>
+          <w:szCs w:val="20"/>
+        </w:rPr>
+      </w:pPr>
+    </w:p>
+    <w:p>
+      <w:r>
+        <w:t>I</w:t>
+      </w:r>
+      <w:r>
+        <w:t xml:space="preserve">f the name of the columns </w:t>
+      </w:r>
+      <w:r>
+        <w:t>would be matching with the name of the properties, then you would not be required to write a custom Rowmapper. Instead, you could use BeanPropertyRowMapper. Below is the example code.</w:t>
+      </w:r>
+    </w:p>
+    <w:p>
+      <w:pPr>
+        <w:rPr>
+          <w:rFonts w:ascii="Consolas" w:hAnsi="Consolas" w:cs="Consolas"/>
+          <w:color w:val="000000"/>
+          <w:sz w:val="20"/>
+          <w:szCs w:val="20"/>
+          <w:shd w:val="clear" w:color="auto" w:fill="D4D4D4"/>
+        </w:rPr>
+      </w:pPr>
+      <w:r>
+        <w:rPr>
+          <w:rFonts w:ascii="Consolas" w:hAnsi="Consolas" w:cs="Consolas"/>
+          <w:b/>
+          <w:bCs/>
+          <w:color w:val="7F0055"/>
+          <w:sz w:val="20"/>
+          <w:szCs w:val="20"/>
+          <w:shd w:val="clear" w:color="auto" w:fill="D4D4D4"/>
+        </w:rPr>
+        <w:t>return</w:t>
+      </w:r>
+      <w:r>
+        <w:rPr>
+          <w:rFonts w:ascii="Consolas" w:hAnsi="Consolas" w:cs="Consolas"/>
+          <w:color w:val="000000"/>
+          <w:sz w:val="20"/>
+          <w:szCs w:val="20"/>
+          <w:shd w:val="clear" w:color="auto" w:fill="D4D4D4"/>
+        </w:rPr>
+        <w:t xml:space="preserve"> </w:t>
+      </w:r>
+      <w:r>
+        <w:rPr>
+          <w:rFonts w:ascii="Consolas" w:hAnsi="Consolas" w:cs="Consolas"/>
+          <w:color w:val="0000C0"/>
+          <w:sz w:val="20"/>
+          <w:szCs w:val="20"/>
+          <w:shd w:val="clear" w:color="auto" w:fill="D4D4D4"/>
+        </w:rPr>
+        <w:t>jdbcTemplate</w:t>
+      </w:r>
+      <w:r>
+        <w:rPr>
+          <w:rFonts w:ascii="Consolas" w:hAnsi="Consolas" w:cs="Consolas"/>
+          <w:color w:val="000000"/>
+          <w:sz w:val="20"/>
+          <w:szCs w:val="20"/>
+          <w:shd w:val="clear" w:color="auto" w:fill="D4D4D4"/>
+        </w:rPr>
+        <w:t>.queryForObject(</w:t>
+      </w:r>
+      <w:r>
+        <w:rPr>
+          <w:rFonts w:ascii="Consolas" w:hAnsi="Consolas" w:cs="Consolas"/>
+          <w:color w:val="0000C0"/>
+          <w:sz w:val="20"/>
+          <w:szCs w:val="20"/>
+          <w:shd w:val="clear" w:color="auto" w:fill="D4D4D4"/>
+        </w:rPr>
+        <w:t>selectSingle</w:t>
+      </w:r>
+      <w:r>
+        <w:rPr>
+          <w:rFonts w:ascii="Consolas" w:hAnsi="Consolas" w:cs="Consolas"/>
+          <w:color w:val="000000"/>
+          <w:sz w:val="20"/>
+          <w:szCs w:val="20"/>
+          <w:shd w:val="clear" w:color="auto" w:fill="D4D4D4"/>
+        </w:rPr>
+        <w:t xml:space="preserve">, </w:t>
+      </w:r>
+      <w:r>
+        <w:rPr>
+          <w:rFonts w:ascii="Consolas" w:hAnsi="Consolas" w:cs="Consolas"/>
+          <w:b/>
+          <w:bCs/>
+          <w:color w:val="7F0055"/>
+          <w:sz w:val="20"/>
+          <w:szCs w:val="20"/>
+          <w:shd w:val="clear" w:color="auto" w:fill="D4D4D4"/>
+        </w:rPr>
+        <w:t>new</w:t>
+      </w:r>
+      <w:r>
+        <w:rPr>
+          <w:rFonts w:ascii="Consolas" w:hAnsi="Consolas" w:cs="Consolas"/>
+          <w:color w:val="000000"/>
+          <w:sz w:val="20"/>
+          <w:szCs w:val="20"/>
+          <w:shd w:val="clear" w:color="auto" w:fill="D4D4D4"/>
+        </w:rPr>
+        <w:t xml:space="preserve"> BeanPropertyRowMapper&lt;&gt;(Book.</w:t>
+      </w:r>
+      <w:r>
+        <w:rPr>
+          <w:rFonts w:ascii="Consolas" w:hAnsi="Consolas" w:cs="Consolas"/>
+          <w:b/>
+          <w:bCs/>
+          <w:color w:val="7F0055"/>
+          <w:sz w:val="20"/>
+          <w:szCs w:val="20"/>
+          <w:shd w:val="clear" w:color="auto" w:fill="D4D4D4"/>
+        </w:rPr>
+        <w:t>class</w:t>
+      </w:r>
+      <w:r>
+        <w:rPr>
+          <w:rFonts w:ascii="Consolas" w:hAnsi="Consolas" w:cs="Consolas"/>
+          <w:color w:val="000000"/>
+          <w:sz w:val="20"/>
+          <w:szCs w:val="20"/>
+          <w:shd w:val="clear" w:color="auto" w:fill="D4D4D4"/>
+        </w:rPr>
+        <w:t xml:space="preserve">), </w:t>
+      </w:r>
+      <w:r>
+        <w:rPr>
+          <w:rFonts w:ascii="Consolas" w:hAnsi="Consolas" w:cs="Consolas"/>
+          <w:color w:val="6A3E3E"/>
+          <w:sz w:val="20"/>
+          <w:szCs w:val="20"/>
+          <w:shd w:val="clear" w:color="auto" w:fill="D4D4D4"/>
+        </w:rPr>
+        <w:t>bookId</w:t>
+      </w:r>
+      <w:r>
+        <w:rPr>
+          <w:rFonts w:ascii="Consolas" w:hAnsi="Consolas" w:cs="Consolas"/>
+          <w:color w:val="000000"/>
+          <w:sz w:val="20"/>
+          <w:szCs w:val="20"/>
+          <w:shd w:val="clear" w:color="auto" w:fill="D4D4D4"/>
+        </w:rPr>
+        <w:t>);</w:t>
+      </w:r>
+    </w:p>
+    <w:p>
+      <w:r>
+        <w:t>If we use this code in our example, it will give the below output in the console:</w:t>
+      </w:r>
+    </w:p>
+    <w:p>
+      <w:pPr>
+        <w:rPr>
+          <w:rFonts w:ascii="Consolas" w:hAnsi="Consolas" w:cs="Consolas"/>
+          <w:color w:val="000000"/>
+          <w:sz w:val="20"/>
+          <w:szCs w:val="20"/>
+        </w:rPr>
+      </w:pPr>
+      <w:r>
+        <w:rPr>
+          <w:rFonts w:ascii="Consolas" w:hAnsi="Consolas" w:cs="Consolas"/>
+          <w:color w:val="000000"/>
+          <w:sz w:val="20"/>
+          <w:szCs w:val="20"/>
+        </w:rPr>
+        <w:t>Book [bookId=0, code=1002, name=Java, author=Doggo]</w:t>
+      </w:r>
+    </w:p>
+    <w:p>
+      <w:pPr>
+        <w:rPr>
+          <w:rFonts w:ascii="Consolas" w:hAnsi="Consolas" w:cs="Consolas"/>
+          <w:color w:val="000000"/>
+          <w:sz w:val="20"/>
+          <w:szCs w:val="20"/>
+        </w:rPr>
+      </w:pPr>
+      <w:r>
+        <w:t>Note</w:t>
+      </w:r>
+      <w:r>
+        <w:t xml:space="preserve"> that the value of the bookId field is 0 as it is not matching with the name of the column. The rest of the fields are matching with the column names, so values are mapped properly. </w:t>
+      </w:r>
     </w:p>
     <w:sectPr>
       <w:pgSz w:w="12240" w:h="15840"/>
@@ -5683,9 +8174,9 @@
 <file path=word/numbering.xml><?xml version="1.0" encoding="utf-8"?>
 <w:numbering xmlns:wpc="http://schemas.microsoft.com/office/word/2010/wordprocessingCanvas" xmlns:cx="http://schemas.microsoft.com/office/drawing/2014/chartex" xmlns:cx1="http://schemas.microsoft.com/office/drawing/2015/9/8/chartex" xmlns:cx2="http://schemas.microsoft.com/office/drawing/2015/10/21/chartex" xmlns:cx3="http://schemas.microsoft.com/office/drawing/2016/5/9/chartex" xmlns:cx4="http://schemas.microsoft.com/office/drawing/2016/5/10/chartex" xmlns:cx5="http://schemas.microsoft.com/office/drawing/2016/5/11/chartex" xmlns:cx6="http://schemas.microsoft.com/office/drawing/2016/5/12/chartex" xmlns:cx7="http://schemas.microsoft.com/office/drawing/2016/5/13/chartex" xmlns:cx8="http://schemas.microsoft.com/office/drawing/2016/5/14/chartex" xmlns:mc="http://schemas.openxmlformats.org/markup-compatibility/2006" xmlns:aink="http://schemas.microsoft.com/office/drawing/2016/ink" xmlns:am3d="http://schemas.microsoft.com/office/drawing/2017/model3d" xmlns:o="urn:schemas-microsoft-com:office:office" xmlns:oel="http://schemas.microsoft.com/office/2019/extlst" xmlns:r="http://schemas.openxmlformats.org/officeDocument/2006/relationships" xmlns:m="http://schemas.openxmlformats.org/officeDocument/2006/math" xmlns:v="urn:schemas-microsoft-com:vml" xmlns:wp14="http://schemas.microsoft.com/office/word/2010/wordprocessingDrawing" xmlns:wp="http://schemas.openxmlformats.org/drawingml/2006/wordprocessingDrawing" xmlns:w10="urn:schemas-microsoft-com:office:word" xmlns:w="http://schemas.openxmlformats.org/wordprocessingml/2006/main" xmlns:w14="http://schemas.microsoft.com/office/word/2010/wordml" xmlns:w15="http://schemas.microsoft.com/office/word/2012/wordml" xmlns:w16cex="http://schemas.microsoft.com/office/word/2018/wordml/cex" xmlns:w16cid="http://schemas.microsoft.com/office/word/2016/wordml/cid" xmlns:w16="http://schemas.microsoft.com/office/word/2018/wordml" xmlns:w16du="http://schemas.microsoft.com/office/word/2023/wordml/word16du" xmlns:w16sdtdh="http://schemas.microsoft.com/office/word/2020/wordml/sdtdatahash" xmlns:w16se="http://schemas.microsoft.com/office/word/2015/wordml/symex" xmlns:wpg="http://schemas.microsoft.com/office/word/2010/wordprocessingGroup" xmlns:wpi="http://schemas.microsoft.com/office/word/2010/wordprocessingInk" xmlns:wne="http://schemas.microsoft.com/office/word/2006/wordml" xmlns:wps="http://schemas.microsoft.com/office/word/2010/wordprocessingShape" mc:Ignorable="w14 w15 w16se w16cid w16 w16cex w16sdtdh wp14">
   <w:abstractNum w:abstractNumId="0" w15:restartNumberingAfterBreak="0">
-    <w:nsid w:val="2BF040D9"/>
+    <w:nsid w:val="0D2038C8"/>
     <w:multiLevelType w:val="hybridMultilevel"/>
-    <w:tmpl w:val="EE42E596"/>
+    <w:tmpl w:val="39BA2524"/>
     <w:lvl w:ilvl="0" w:tplc="04090001">
       <w:start w:val="1"/>
       <w:numFmt w:val="bullet"/>
@@ -5795,7 +8286,215 @@
       </w:rPr>
     </w:lvl>
   </w:abstractNum>
+  <w:abstractNum w:abstractNumId="1" w15:restartNumberingAfterBreak="0">
+    <w:nsid w:val="26804761"/>
+    <w:multiLevelType w:val="hybridMultilevel"/>
+    <w:tmpl w:val="5A4C91A8"/>
+    <w:lvl w:ilvl="0" w:tplc="0409000F">
+      <w:start w:val="1"/>
+      <w:numFmt w:val="decimal"/>
+      <w:lvlText w:val="%1."/>
+      <w:lvlJc w:val="left"/>
+      <w:pPr>
+        <w:ind w:left="720" w:hanging="360"/>
+      </w:pPr>
+      <w:rPr>
+        <w:rFonts w:hint="default"/>
+      </w:rPr>
+    </w:lvl>
+    <w:lvl w:ilvl="1" w:tplc="04090019" w:tentative="1">
+      <w:start w:val="1"/>
+      <w:numFmt w:val="lowerLetter"/>
+      <w:lvlText w:val="%2."/>
+      <w:lvlJc w:val="left"/>
+      <w:pPr>
+        <w:ind w:left="1440" w:hanging="360"/>
+      </w:pPr>
+    </w:lvl>
+    <w:lvl w:ilvl="2" w:tplc="0409001B" w:tentative="1">
+      <w:start w:val="1"/>
+      <w:numFmt w:val="lowerRoman"/>
+      <w:lvlText w:val="%3."/>
+      <w:lvlJc w:val="right"/>
+      <w:pPr>
+        <w:ind w:left="2160" w:hanging="180"/>
+      </w:pPr>
+    </w:lvl>
+    <w:lvl w:ilvl="3" w:tplc="0409000F" w:tentative="1">
+      <w:start w:val="1"/>
+      <w:numFmt w:val="decimal"/>
+      <w:lvlText w:val="%4."/>
+      <w:lvlJc w:val="left"/>
+      <w:pPr>
+        <w:ind w:left="2880" w:hanging="360"/>
+      </w:pPr>
+    </w:lvl>
+    <w:lvl w:ilvl="4" w:tplc="04090019" w:tentative="1">
+      <w:start w:val="1"/>
+      <w:numFmt w:val="lowerLetter"/>
+      <w:lvlText w:val="%5."/>
+      <w:lvlJc w:val="left"/>
+      <w:pPr>
+        <w:ind w:left="3600" w:hanging="360"/>
+      </w:pPr>
+    </w:lvl>
+    <w:lvl w:ilvl="5" w:tplc="0409001B" w:tentative="1">
+      <w:start w:val="1"/>
+      <w:numFmt w:val="lowerRoman"/>
+      <w:lvlText w:val="%6."/>
+      <w:lvlJc w:val="right"/>
+      <w:pPr>
+        <w:ind w:left="4320" w:hanging="180"/>
+      </w:pPr>
+    </w:lvl>
+    <w:lvl w:ilvl="6" w:tplc="0409000F" w:tentative="1">
+      <w:start w:val="1"/>
+      <w:numFmt w:val="decimal"/>
+      <w:lvlText w:val="%7."/>
+      <w:lvlJc w:val="left"/>
+      <w:pPr>
+        <w:ind w:left="5040" w:hanging="360"/>
+      </w:pPr>
+    </w:lvl>
+    <w:lvl w:ilvl="7" w:tplc="04090019" w:tentative="1">
+      <w:start w:val="1"/>
+      <w:numFmt w:val="lowerLetter"/>
+      <w:lvlText w:val="%8."/>
+      <w:lvlJc w:val="left"/>
+      <w:pPr>
+        <w:ind w:left="5760" w:hanging="360"/>
+      </w:pPr>
+    </w:lvl>
+    <w:lvl w:ilvl="8" w:tplc="0409001B" w:tentative="1">
+      <w:start w:val="1"/>
+      <w:numFmt w:val="lowerRoman"/>
+      <w:lvlText w:val="%9."/>
+      <w:lvlJc w:val="right"/>
+      <w:pPr>
+        <w:ind w:left="6480" w:hanging="180"/>
+      </w:pPr>
+    </w:lvl>
+  </w:abstractNum>
+  <w:abstractNum w:abstractNumId="2" w15:restartNumberingAfterBreak="0">
+    <w:nsid w:val="2BF040D9"/>
+    <w:multiLevelType w:val="hybridMultilevel"/>
+    <w:tmpl w:val="EE42E596"/>
+    <w:lvl w:ilvl="0" w:tplc="04090001">
+      <w:start w:val="1"/>
+      <w:numFmt w:val="bullet"/>
+      <w:lvlText w:val=""/>
+      <w:lvlJc w:val="left"/>
+      <w:pPr>
+        <w:ind w:left="720" w:hanging="360"/>
+      </w:pPr>
+      <w:rPr>
+        <w:rFonts w:ascii="Symbol" w:hAnsi="Symbol" w:hint="default"/>
+      </w:rPr>
+    </w:lvl>
+    <w:lvl w:ilvl="1" w:tplc="04090003" w:tentative="1">
+      <w:start w:val="1"/>
+      <w:numFmt w:val="bullet"/>
+      <w:lvlText w:val="o"/>
+      <w:lvlJc w:val="left"/>
+      <w:pPr>
+        <w:ind w:left="1440" w:hanging="360"/>
+      </w:pPr>
+      <w:rPr>
+        <w:rFonts w:ascii="Courier New" w:hAnsi="Courier New" w:cs="Courier New" w:hint="default"/>
+      </w:rPr>
+    </w:lvl>
+    <w:lvl w:ilvl="2" w:tplc="04090005" w:tentative="1">
+      <w:start w:val="1"/>
+      <w:numFmt w:val="bullet"/>
+      <w:lvlText w:val=""/>
+      <w:lvlJc w:val="left"/>
+      <w:pPr>
+        <w:ind w:left="2160" w:hanging="360"/>
+      </w:pPr>
+      <w:rPr>
+        <w:rFonts w:ascii="Wingdings" w:hAnsi="Wingdings" w:hint="default"/>
+      </w:rPr>
+    </w:lvl>
+    <w:lvl w:ilvl="3" w:tplc="04090001" w:tentative="1">
+      <w:start w:val="1"/>
+      <w:numFmt w:val="bullet"/>
+      <w:lvlText w:val=""/>
+      <w:lvlJc w:val="left"/>
+      <w:pPr>
+        <w:ind w:left="2880" w:hanging="360"/>
+      </w:pPr>
+      <w:rPr>
+        <w:rFonts w:ascii="Symbol" w:hAnsi="Symbol" w:hint="default"/>
+      </w:rPr>
+    </w:lvl>
+    <w:lvl w:ilvl="4" w:tplc="04090003" w:tentative="1">
+      <w:start w:val="1"/>
+      <w:numFmt w:val="bullet"/>
+      <w:lvlText w:val="o"/>
+      <w:lvlJc w:val="left"/>
+      <w:pPr>
+        <w:ind w:left="3600" w:hanging="360"/>
+      </w:pPr>
+      <w:rPr>
+        <w:rFonts w:ascii="Courier New" w:hAnsi="Courier New" w:cs="Courier New" w:hint="default"/>
+      </w:rPr>
+    </w:lvl>
+    <w:lvl w:ilvl="5" w:tplc="04090005" w:tentative="1">
+      <w:start w:val="1"/>
+      <w:numFmt w:val="bullet"/>
+      <w:lvlText w:val=""/>
+      <w:lvlJc w:val="left"/>
+      <w:pPr>
+        <w:ind w:left="4320" w:hanging="360"/>
+      </w:pPr>
+      <w:rPr>
+        <w:rFonts w:ascii="Wingdings" w:hAnsi="Wingdings" w:hint="default"/>
+      </w:rPr>
+    </w:lvl>
+    <w:lvl w:ilvl="6" w:tplc="04090001" w:tentative="1">
+      <w:start w:val="1"/>
+      <w:numFmt w:val="bullet"/>
+      <w:lvlText w:val=""/>
+      <w:lvlJc w:val="left"/>
+      <w:pPr>
+        <w:ind w:left="5040" w:hanging="360"/>
+      </w:pPr>
+      <w:rPr>
+        <w:rFonts w:ascii="Symbol" w:hAnsi="Symbol" w:hint="default"/>
+      </w:rPr>
+    </w:lvl>
+    <w:lvl w:ilvl="7" w:tplc="04090003" w:tentative="1">
+      <w:start w:val="1"/>
+      <w:numFmt w:val="bullet"/>
+      <w:lvlText w:val="o"/>
+      <w:lvlJc w:val="left"/>
+      <w:pPr>
+        <w:ind w:left="5760" w:hanging="360"/>
+      </w:pPr>
+      <w:rPr>
+        <w:rFonts w:ascii="Courier New" w:hAnsi="Courier New" w:cs="Courier New" w:hint="default"/>
+      </w:rPr>
+    </w:lvl>
+    <w:lvl w:ilvl="8" w:tplc="04090005" w:tentative="1">
+      <w:start w:val="1"/>
+      <w:numFmt w:val="bullet"/>
+      <w:lvlText w:val=""/>
+      <w:lvlJc w:val="left"/>
+      <w:pPr>
+        <w:ind w:left="6480" w:hanging="360"/>
+      </w:pPr>
+      <w:rPr>
+        <w:rFonts w:ascii="Wingdings" w:hAnsi="Wingdings" w:hint="default"/>
+      </w:rPr>
+    </w:lvl>
+  </w:abstractNum>
   <w:num w:numId="1" w16cid:durableId="2049255944">
+    <w:abstractNumId w:val="2"/>
+  </w:num>
+  <w:num w:numId="2" w16cid:durableId="511189735">
+    <w:abstractNumId w:val="1"/>
+  </w:num>
+  <w:num w:numId="3" w16cid:durableId="958924176">
     <w:abstractNumId w:val="0"/>
   </w:num>
 </w:numbering>

</xml_diff>

<commit_message>
- Example Select Multiple Rows using Spring JDBC - Updated Document
</commit_message>
<xml_diff>
--- a/learn-jpa/src/main/resources/Docs/AB0000000002_REST_Services_JPA_Using_SpringBoot.docx
+++ b/learn-jpa/src/main/resources/Docs/AB0000000002_REST_Services_JPA_Using_SpringBoot.docx
@@ -8146,20 +8146,737 @@
       </w:r>
     </w:p>
     <w:p>
-      <w:pPr>
-        <w:rPr>
-          <w:rFonts w:ascii="Consolas" w:hAnsi="Consolas" w:cs="Consolas"/>
-          <w:color w:val="000000"/>
-          <w:sz w:val="20"/>
-          <w:szCs w:val="20"/>
-        </w:rPr>
-      </w:pPr>
       <w:r>
         <w:t>Note</w:t>
       </w:r>
       <w:r>
         <w:t xml:space="preserve"> that the value of the bookId field is 0 as it is not matching with the name of the column. The rest of the fields are matching with the column names, so values are mapped properly. </w:t>
       </w:r>
+    </w:p>
+    <w:p/>
+    <w:p/>
+    <w:p/>
+    <w:p/>
+    <w:p/>
+    <w:p>
+      <w:pPr>
+        <w:pStyle w:val="ListParagraph"/>
+        <w:numPr>
+          <w:ilvl w:val="0"/>
+          <w:numId w:val="3"/>
+        </w:numPr>
+        <w:rPr>
+          <w:b/>
+          <w:bCs/>
+        </w:rPr>
+      </w:pPr>
+      <w:r>
+        <w:rPr>
+          <w:b/>
+          <w:bCs/>
+        </w:rPr>
+        <w:lastRenderedPageBreak/>
+        <w:t>Return multiple records:</w:t>
+      </w:r>
+      <w:r>
+        <w:rPr>
+          <w:b/>
+          <w:bCs/>
+        </w:rPr>
+        <w:t xml:space="preserve"> </w:t>
+      </w:r>
+    </w:p>
+    <w:p>
+      <w:pPr>
+        <w:ind w:left="360"/>
+      </w:pPr>
+      <w:r>
+        <w:t>Let’s write the query to return all the rows in</w:t>
+      </w:r>
+      <w:r>
+        <w:t xml:space="preserve"> the</w:t>
+      </w:r>
+      <w:r>
+        <w:t xml:space="preserve"> M_Book Table in the </w:t>
+      </w:r>
+      <w:r>
+        <w:rPr>
+          <w:i/>
+          <w:iCs/>
+        </w:rPr>
+        <w:t>BookDao</w:t>
+      </w:r>
+      <w:r>
+        <w:t xml:space="preserve"> Class.</w:t>
+      </w:r>
+    </w:p>
+    <w:p>
+      <w:pPr>
+        <w:ind w:left="360"/>
+      </w:pPr>
+      <w:r>
+        <w:rPr>
+          <w:rFonts w:ascii="Consolas" w:hAnsi="Consolas" w:cs="Consolas"/>
+          <w:b/>
+          <w:bCs/>
+          <w:color w:val="7F0055"/>
+          <w:sz w:val="20"/>
+          <w:szCs w:val="20"/>
+          <w:shd w:val="clear" w:color="auto" w:fill="E8F2FE"/>
+        </w:rPr>
+        <w:t>private</w:t>
+      </w:r>
+      <w:r>
+        <w:rPr>
+          <w:rFonts w:ascii="Consolas" w:hAnsi="Consolas" w:cs="Consolas"/>
+          <w:color w:val="000000"/>
+          <w:sz w:val="20"/>
+          <w:szCs w:val="20"/>
+          <w:shd w:val="clear" w:color="auto" w:fill="E8F2FE"/>
+        </w:rPr>
+        <w:t xml:space="preserve"> String </w:t>
+      </w:r>
+      <w:r>
+        <w:rPr>
+          <w:rFonts w:ascii="Consolas" w:hAnsi="Consolas" w:cs="Consolas"/>
+          <w:color w:val="000000"/>
+          <w:sz w:val="20"/>
+          <w:szCs w:val="20"/>
+          <w:u w:val="single"/>
+          <w:shd w:val="clear" w:color="auto" w:fill="E8F2FE"/>
+        </w:rPr>
+        <w:t>selectAll</w:t>
+      </w:r>
+      <w:r>
+        <w:rPr>
+          <w:rFonts w:ascii="Consolas" w:hAnsi="Consolas" w:cs="Consolas"/>
+          <w:color w:val="000000"/>
+          <w:sz w:val="20"/>
+          <w:szCs w:val="20"/>
+          <w:shd w:val="clear" w:color="auto" w:fill="E8F2FE"/>
+        </w:rPr>
+        <w:t xml:space="preserve"> = </w:t>
+      </w:r>
+      <w:r>
+        <w:rPr>
+          <w:rFonts w:ascii="Consolas" w:hAnsi="Consolas" w:cs="Consolas"/>
+          <w:color w:val="2A00FF"/>
+          <w:sz w:val="20"/>
+          <w:szCs w:val="20"/>
+          <w:shd w:val="clear" w:color="auto" w:fill="E8F2FE"/>
+        </w:rPr>
+        <w:t>"Select * from M_Book"</w:t>
+      </w:r>
+      <w:r>
+        <w:rPr>
+          <w:rFonts w:ascii="Consolas" w:hAnsi="Consolas" w:cs="Consolas"/>
+          <w:color w:val="000000"/>
+          <w:sz w:val="20"/>
+          <w:szCs w:val="20"/>
+          <w:shd w:val="clear" w:color="auto" w:fill="E8F2FE"/>
+        </w:rPr>
+        <w:t>;</w:t>
+      </w:r>
+    </w:p>
+    <w:p>
+      <w:pPr>
+        <w:ind w:left="360"/>
+      </w:pPr>
+      <w:r>
+        <w:t xml:space="preserve">We will use </w:t>
+      </w:r>
+      <w:r>
+        <w:t xml:space="preserve">the same POJO </w:t>
+      </w:r>
+      <w:r>
+        <w:rPr>
+          <w:i/>
+          <w:iCs/>
+        </w:rPr>
+        <w:t>Book</w:t>
+      </w:r>
+      <w:r>
+        <w:t xml:space="preserve"> </w:t>
+      </w:r>
+      <w:r>
+        <w:t xml:space="preserve">and the same RowMapper as used in the example for selecting the single record. To select multiple records with a custom RowMapper, Spring JDBCTempalate provides an overloaded version of the </w:t>
+      </w:r>
+      <w:r>
+        <w:rPr>
+          <w:rFonts w:ascii="Consolas" w:hAnsi="Consolas" w:cs="Consolas"/>
+          <w:i/>
+          <w:iCs/>
+          <w:color w:val="000000"/>
+          <w:sz w:val="20"/>
+          <w:szCs w:val="20"/>
+          <w:shd w:val="clear" w:color="auto" w:fill="D4D4D4"/>
+        </w:rPr>
+        <w:t>queryForStream</w:t>
+      </w:r>
+      <w:r>
+        <w:t xml:space="preserve"> method.</w:t>
+      </w:r>
+    </w:p>
+    <w:p>
+      <w:pPr>
+        <w:autoSpaceDE w:val="0"/>
+        <w:autoSpaceDN w:val="0"/>
+        <w:adjustRightInd w:val="0"/>
+        <w:spacing w:after="0" w:line="240" w:lineRule="auto"/>
+        <w:rPr>
+          <w:rFonts w:ascii="Consolas" w:hAnsi="Consolas" w:cs="Consolas"/>
+          <w:sz w:val="20"/>
+          <w:szCs w:val="20"/>
+        </w:rPr>
+      </w:pPr>
+      <w:r>
+        <w:rPr>
+          <w:rFonts w:ascii="Consolas" w:hAnsi="Consolas" w:cs="Consolas"/>
+          <w:color w:val="000000"/>
+          <w:sz w:val="20"/>
+          <w:szCs w:val="20"/>
+        </w:rPr>
+        <w:tab/>
+      </w:r>
+      <w:r>
+        <w:rPr>
+          <w:rFonts w:ascii="Consolas" w:hAnsi="Consolas" w:cs="Consolas"/>
+          <w:b/>
+          <w:bCs/>
+          <w:color w:val="7F0055"/>
+          <w:sz w:val="20"/>
+          <w:szCs w:val="20"/>
+        </w:rPr>
+        <w:t>public</w:t>
+      </w:r>
+      <w:r>
+        <w:rPr>
+          <w:rFonts w:ascii="Consolas" w:hAnsi="Consolas" w:cs="Consolas"/>
+          <w:color w:val="000000"/>
+          <w:sz w:val="20"/>
+          <w:szCs w:val="20"/>
+        </w:rPr>
+        <w:t xml:space="preserve"> List&lt;Book&gt; findAll() {</w:t>
+      </w:r>
+    </w:p>
+    <w:p>
+      <w:pPr>
+        <w:autoSpaceDE w:val="0"/>
+        <w:autoSpaceDN w:val="0"/>
+        <w:adjustRightInd w:val="0"/>
+        <w:spacing w:after="0" w:line="240" w:lineRule="auto"/>
+        <w:rPr>
+          <w:rFonts w:ascii="Consolas" w:hAnsi="Consolas" w:cs="Consolas"/>
+          <w:sz w:val="20"/>
+          <w:szCs w:val="20"/>
+        </w:rPr>
+      </w:pPr>
+      <w:r>
+        <w:rPr>
+          <w:rFonts w:ascii="Consolas" w:hAnsi="Consolas" w:cs="Consolas"/>
+          <w:color w:val="000000"/>
+          <w:sz w:val="20"/>
+          <w:szCs w:val="20"/>
+        </w:rPr>
+        <w:tab/>
+      </w:r>
+      <w:r>
+        <w:rPr>
+          <w:rFonts w:ascii="Consolas" w:hAnsi="Consolas" w:cs="Consolas"/>
+          <w:color w:val="000000"/>
+          <w:sz w:val="20"/>
+          <w:szCs w:val="20"/>
+        </w:rPr>
+        <w:tab/>
+        <w:t xml:space="preserve">RowMapper&lt;Book&gt; </w:t>
+      </w:r>
+      <w:r>
+        <w:rPr>
+          <w:rFonts w:ascii="Consolas" w:hAnsi="Consolas" w:cs="Consolas"/>
+          <w:color w:val="6A3E3E"/>
+          <w:sz w:val="20"/>
+          <w:szCs w:val="20"/>
+        </w:rPr>
+        <w:t>rowMapper</w:t>
+      </w:r>
+      <w:r>
+        <w:rPr>
+          <w:rFonts w:ascii="Consolas" w:hAnsi="Consolas" w:cs="Consolas"/>
+          <w:color w:val="000000"/>
+          <w:sz w:val="20"/>
+          <w:szCs w:val="20"/>
+        </w:rPr>
+        <w:t xml:space="preserve"> = </w:t>
+      </w:r>
+      <w:r>
+        <w:rPr>
+          <w:rFonts w:ascii="Consolas" w:hAnsi="Consolas" w:cs="Consolas"/>
+          <w:b/>
+          <w:bCs/>
+          <w:color w:val="7F0055"/>
+          <w:sz w:val="20"/>
+          <w:szCs w:val="20"/>
+        </w:rPr>
+        <w:t>this</w:t>
+      </w:r>
+      <w:r>
+        <w:rPr>
+          <w:rFonts w:ascii="Consolas" w:hAnsi="Consolas" w:cs="Consolas"/>
+          <w:color w:val="000000"/>
+          <w:sz w:val="20"/>
+          <w:szCs w:val="20"/>
+        </w:rPr>
+        <w:t xml:space="preserve">::mapBook; </w:t>
+      </w:r>
+      <w:r>
+        <w:rPr>
+          <w:rFonts w:ascii="Consolas" w:hAnsi="Consolas" w:cs="Consolas"/>
+          <w:color w:val="3F7F5F"/>
+          <w:sz w:val="20"/>
+          <w:szCs w:val="20"/>
+        </w:rPr>
+        <w:t xml:space="preserve">// Custom Row </w:t>
+      </w:r>
+      <w:r>
+        <w:rPr>
+          <w:rFonts w:ascii="Consolas" w:hAnsi="Consolas" w:cs="Consolas"/>
+          <w:color w:val="3F7F5F"/>
+          <w:sz w:val="20"/>
+          <w:szCs w:val="20"/>
+          <w:u w:val="single"/>
+        </w:rPr>
+        <w:t>Mapper</w:t>
+      </w:r>
+    </w:p>
+    <w:p>
+      <w:pPr>
+        <w:autoSpaceDE w:val="0"/>
+        <w:autoSpaceDN w:val="0"/>
+        <w:adjustRightInd w:val="0"/>
+        <w:spacing w:after="0" w:line="240" w:lineRule="auto"/>
+        <w:rPr>
+          <w:rFonts w:ascii="Consolas" w:hAnsi="Consolas" w:cs="Consolas"/>
+          <w:sz w:val="20"/>
+          <w:szCs w:val="20"/>
+        </w:rPr>
+      </w:pPr>
+      <w:r>
+        <w:rPr>
+          <w:rFonts w:ascii="Consolas" w:hAnsi="Consolas" w:cs="Consolas"/>
+          <w:color w:val="000000"/>
+          <w:sz w:val="20"/>
+          <w:szCs w:val="20"/>
+        </w:rPr>
+        <w:tab/>
+      </w:r>
+      <w:r>
+        <w:rPr>
+          <w:rFonts w:ascii="Consolas" w:hAnsi="Consolas" w:cs="Consolas"/>
+          <w:color w:val="000000"/>
+          <w:sz w:val="20"/>
+          <w:szCs w:val="20"/>
+        </w:rPr>
+        <w:tab/>
+      </w:r>
+      <w:r>
+        <w:rPr>
+          <w:rFonts w:ascii="Consolas" w:hAnsi="Consolas" w:cs="Consolas"/>
+          <w:b/>
+          <w:bCs/>
+          <w:color w:val="7F0055"/>
+          <w:sz w:val="20"/>
+          <w:szCs w:val="20"/>
+        </w:rPr>
+        <w:t>return</w:t>
+      </w:r>
+      <w:r>
+        <w:rPr>
+          <w:rFonts w:ascii="Consolas" w:hAnsi="Consolas" w:cs="Consolas"/>
+          <w:color w:val="000000"/>
+          <w:sz w:val="20"/>
+          <w:szCs w:val="20"/>
+        </w:rPr>
+        <w:t xml:space="preserve"> </w:t>
+      </w:r>
+      <w:r>
+        <w:rPr>
+          <w:rFonts w:ascii="Consolas" w:hAnsi="Consolas" w:cs="Consolas"/>
+          <w:color w:val="0000C0"/>
+          <w:sz w:val="20"/>
+          <w:szCs w:val="20"/>
+        </w:rPr>
+        <w:t>jdbcTemplate</w:t>
+      </w:r>
+      <w:r>
+        <w:rPr>
+          <w:rFonts w:ascii="Consolas" w:hAnsi="Consolas" w:cs="Consolas"/>
+          <w:color w:val="000000"/>
+          <w:sz w:val="20"/>
+          <w:szCs w:val="20"/>
+        </w:rPr>
+        <w:t>.</w:t>
+      </w:r>
+      <w:r>
+        <w:rPr>
+          <w:rFonts w:ascii="Consolas" w:hAnsi="Consolas" w:cs="Consolas"/>
+          <w:color w:val="000000"/>
+          <w:sz w:val="20"/>
+          <w:szCs w:val="20"/>
+          <w:shd w:val="clear" w:color="auto" w:fill="D4D4D4"/>
+        </w:rPr>
+        <w:t>queryForStream</w:t>
+      </w:r>
+      <w:r>
+        <w:rPr>
+          <w:rFonts w:ascii="Consolas" w:hAnsi="Consolas" w:cs="Consolas"/>
+          <w:color w:val="000000"/>
+          <w:sz w:val="20"/>
+          <w:szCs w:val="20"/>
+        </w:rPr>
+        <w:t>(</w:t>
+      </w:r>
+      <w:r>
+        <w:rPr>
+          <w:rFonts w:ascii="Consolas" w:hAnsi="Consolas" w:cs="Consolas"/>
+          <w:color w:val="0000C0"/>
+          <w:sz w:val="20"/>
+          <w:szCs w:val="20"/>
+        </w:rPr>
+        <w:t>selectAll</w:t>
+      </w:r>
+      <w:r>
+        <w:rPr>
+          <w:rFonts w:ascii="Consolas" w:hAnsi="Consolas" w:cs="Consolas"/>
+          <w:color w:val="000000"/>
+          <w:sz w:val="20"/>
+          <w:szCs w:val="20"/>
+        </w:rPr>
+        <w:t xml:space="preserve">, </w:t>
+      </w:r>
+      <w:r>
+        <w:rPr>
+          <w:rFonts w:ascii="Consolas" w:hAnsi="Consolas" w:cs="Consolas"/>
+          <w:color w:val="6A3E3E"/>
+          <w:sz w:val="20"/>
+          <w:szCs w:val="20"/>
+        </w:rPr>
+        <w:t>rowMapper</w:t>
+      </w:r>
+      <w:r>
+        <w:rPr>
+          <w:rFonts w:ascii="Consolas" w:hAnsi="Consolas" w:cs="Consolas"/>
+          <w:color w:val="000000"/>
+          <w:sz w:val="20"/>
+          <w:szCs w:val="20"/>
+        </w:rPr>
+        <w:t>).toList();</w:t>
+      </w:r>
+    </w:p>
+    <w:p>
+      <w:pPr>
+        <w:autoSpaceDE w:val="0"/>
+        <w:autoSpaceDN w:val="0"/>
+        <w:adjustRightInd w:val="0"/>
+        <w:spacing w:after="0" w:line="240" w:lineRule="auto"/>
+        <w:rPr>
+          <w:rFonts w:ascii="Consolas" w:hAnsi="Consolas" w:cs="Consolas"/>
+          <w:sz w:val="20"/>
+          <w:szCs w:val="20"/>
+        </w:rPr>
+      </w:pPr>
+      <w:r>
+        <w:rPr>
+          <w:rFonts w:ascii="Consolas" w:hAnsi="Consolas" w:cs="Consolas"/>
+          <w:color w:val="000000"/>
+          <w:sz w:val="20"/>
+          <w:szCs w:val="20"/>
+        </w:rPr>
+        <w:tab/>
+        <w:t>}</w:t>
+      </w:r>
+    </w:p>
+    <w:p>
+      <w:pPr>
+        <w:ind w:left="360"/>
+      </w:pPr>
+      <w:r>
+        <w:t xml:space="preserve">Now you can use this method of </w:t>
+      </w:r>
+      <w:r>
+        <w:rPr>
+          <w:i/>
+          <w:iCs/>
+        </w:rPr>
+        <w:t>BookDao</w:t>
+      </w:r>
+      <w:r>
+        <w:t xml:space="preserve"> in the CommandLineRunner for testing.</w:t>
+      </w:r>
+    </w:p>
+    <w:p>
+      <w:pPr>
+        <w:autoSpaceDE w:val="0"/>
+        <w:autoSpaceDN w:val="0"/>
+        <w:adjustRightInd w:val="0"/>
+        <w:spacing w:after="0" w:line="240" w:lineRule="auto"/>
+        <w:rPr>
+          <w:rFonts w:ascii="Consolas" w:hAnsi="Consolas" w:cs="Consolas"/>
+          <w:sz w:val="20"/>
+          <w:szCs w:val="20"/>
+        </w:rPr>
+      </w:pPr>
+      <w:r>
+        <w:rPr>
+          <w:rFonts w:ascii="Consolas" w:hAnsi="Consolas" w:cs="Consolas"/>
+          <w:color w:val="000000"/>
+          <w:sz w:val="20"/>
+          <w:szCs w:val="20"/>
+        </w:rPr>
+        <w:tab/>
+      </w:r>
+      <w:r>
+        <w:rPr>
+          <w:rFonts w:ascii="Consolas" w:hAnsi="Consolas" w:cs="Consolas"/>
+          <w:color w:val="000000"/>
+          <w:sz w:val="20"/>
+          <w:szCs w:val="20"/>
+        </w:rPr>
+        <w:tab/>
+      </w:r>
+      <w:r>
+        <w:rPr>
+          <w:rFonts w:ascii="Consolas" w:hAnsi="Consolas" w:cs="Consolas"/>
+          <w:color w:val="3F7F5F"/>
+          <w:sz w:val="20"/>
+          <w:szCs w:val="20"/>
+        </w:rPr>
+        <w:t>//2. Select all records example</w:t>
+      </w:r>
+    </w:p>
+    <w:p>
+      <w:pPr>
+        <w:autoSpaceDE w:val="0"/>
+        <w:autoSpaceDN w:val="0"/>
+        <w:adjustRightInd w:val="0"/>
+        <w:spacing w:after="0" w:line="240" w:lineRule="auto"/>
+        <w:rPr>
+          <w:rFonts w:ascii="Consolas" w:hAnsi="Consolas" w:cs="Consolas"/>
+          <w:sz w:val="20"/>
+          <w:szCs w:val="20"/>
+        </w:rPr>
+      </w:pPr>
+      <w:r>
+        <w:rPr>
+          <w:rFonts w:ascii="Consolas" w:hAnsi="Consolas" w:cs="Consolas"/>
+          <w:color w:val="000000"/>
+          <w:sz w:val="20"/>
+          <w:szCs w:val="20"/>
+        </w:rPr>
+        <w:tab/>
+      </w:r>
+      <w:r>
+        <w:rPr>
+          <w:rFonts w:ascii="Consolas" w:hAnsi="Consolas" w:cs="Consolas"/>
+          <w:color w:val="000000"/>
+          <w:sz w:val="20"/>
+          <w:szCs w:val="20"/>
+        </w:rPr>
+        <w:tab/>
+        <w:t xml:space="preserve">List&lt;Book&gt; </w:t>
+      </w:r>
+      <w:r>
+        <w:rPr>
+          <w:rFonts w:ascii="Consolas" w:hAnsi="Consolas" w:cs="Consolas"/>
+          <w:color w:val="6A3E3E"/>
+          <w:sz w:val="20"/>
+          <w:szCs w:val="20"/>
+        </w:rPr>
+        <w:t>books</w:t>
+      </w:r>
+      <w:r>
+        <w:rPr>
+          <w:rFonts w:ascii="Consolas" w:hAnsi="Consolas" w:cs="Consolas"/>
+          <w:color w:val="000000"/>
+          <w:sz w:val="20"/>
+          <w:szCs w:val="20"/>
+        </w:rPr>
+        <w:t xml:space="preserve"> =  </w:t>
+      </w:r>
+      <w:r>
+        <w:rPr>
+          <w:rFonts w:ascii="Consolas" w:hAnsi="Consolas" w:cs="Consolas"/>
+          <w:color w:val="0000C0"/>
+          <w:sz w:val="20"/>
+          <w:szCs w:val="20"/>
+        </w:rPr>
+        <w:t>bookDao</w:t>
+      </w:r>
+      <w:r>
+        <w:rPr>
+          <w:rFonts w:ascii="Consolas" w:hAnsi="Consolas" w:cs="Consolas"/>
+          <w:color w:val="000000"/>
+          <w:sz w:val="20"/>
+          <w:szCs w:val="20"/>
+        </w:rPr>
+        <w:t>.findAll();</w:t>
+      </w:r>
+    </w:p>
+    <w:p>
+      <w:pPr>
+        <w:autoSpaceDE w:val="0"/>
+        <w:autoSpaceDN w:val="0"/>
+        <w:adjustRightInd w:val="0"/>
+        <w:spacing w:after="0" w:line="240" w:lineRule="auto"/>
+        <w:rPr>
+          <w:rFonts w:ascii="Consolas" w:hAnsi="Consolas" w:cs="Consolas"/>
+          <w:sz w:val="20"/>
+          <w:szCs w:val="20"/>
+        </w:rPr>
+      </w:pPr>
+      <w:r>
+        <w:rPr>
+          <w:rFonts w:ascii="Consolas" w:hAnsi="Consolas" w:cs="Consolas"/>
+          <w:color w:val="000000"/>
+          <w:sz w:val="20"/>
+          <w:szCs w:val="20"/>
+        </w:rPr>
+        <w:tab/>
+      </w:r>
+      <w:r>
+        <w:rPr>
+          <w:rFonts w:ascii="Consolas" w:hAnsi="Consolas" w:cs="Consolas"/>
+          <w:color w:val="000000"/>
+          <w:sz w:val="20"/>
+          <w:szCs w:val="20"/>
+        </w:rPr>
+        <w:tab/>
+      </w:r>
+      <w:r>
+        <w:rPr>
+          <w:rFonts w:ascii="Consolas" w:hAnsi="Consolas" w:cs="Consolas"/>
+          <w:color w:val="000000"/>
+          <w:sz w:val="20"/>
+          <w:szCs w:val="20"/>
+          <w:u w:val="single"/>
+        </w:rPr>
+        <w:t>System.</w:t>
+      </w:r>
+      <w:r>
+        <w:rPr>
+          <w:rFonts w:ascii="Consolas" w:hAnsi="Consolas" w:cs="Consolas"/>
+          <w:b/>
+          <w:bCs/>
+          <w:i/>
+          <w:iCs/>
+          <w:color w:val="0000C0"/>
+          <w:sz w:val="20"/>
+          <w:szCs w:val="20"/>
+          <w:u w:val="single"/>
+        </w:rPr>
+        <w:t>out</w:t>
+      </w:r>
+      <w:r>
+        <w:rPr>
+          <w:rFonts w:ascii="Consolas" w:hAnsi="Consolas" w:cs="Consolas"/>
+          <w:color w:val="000000"/>
+          <w:sz w:val="20"/>
+          <w:szCs w:val="20"/>
+        </w:rPr>
+        <w:t>.println(</w:t>
+      </w:r>
+      <w:r>
+        <w:rPr>
+          <w:rFonts w:ascii="Consolas" w:hAnsi="Consolas" w:cs="Consolas"/>
+          <w:color w:val="6A3E3E"/>
+          <w:sz w:val="20"/>
+          <w:szCs w:val="20"/>
+        </w:rPr>
+        <w:t>books</w:t>
+      </w:r>
+      <w:r>
+        <w:rPr>
+          <w:rFonts w:ascii="Consolas" w:hAnsi="Consolas" w:cs="Consolas"/>
+          <w:color w:val="000000"/>
+          <w:sz w:val="20"/>
+          <w:szCs w:val="20"/>
+        </w:rPr>
+        <w:t>);</w:t>
+      </w:r>
+    </w:p>
+    <w:p>
+      <w:pPr>
+        <w:autoSpaceDE w:val="0"/>
+        <w:autoSpaceDN w:val="0"/>
+        <w:adjustRightInd w:val="0"/>
+        <w:spacing w:after="0" w:line="240" w:lineRule="auto"/>
+        <w:rPr>
+          <w:rFonts w:ascii="Consolas" w:hAnsi="Consolas" w:cs="Consolas"/>
+          <w:sz w:val="20"/>
+          <w:szCs w:val="20"/>
+        </w:rPr>
+      </w:pPr>
+      <w:r>
+        <w:rPr>
+          <w:rFonts w:ascii="Consolas" w:hAnsi="Consolas" w:cs="Consolas"/>
+          <w:color w:val="000000"/>
+          <w:sz w:val="20"/>
+          <w:szCs w:val="20"/>
+        </w:rPr>
+        <w:tab/>
+      </w:r>
+      <w:r>
+        <w:rPr>
+          <w:rFonts w:ascii="Consolas" w:hAnsi="Consolas" w:cs="Consolas"/>
+          <w:color w:val="000000"/>
+          <w:sz w:val="20"/>
+          <w:szCs w:val="20"/>
+        </w:rPr>
+        <w:tab/>
+      </w:r>
+      <w:r>
+        <w:rPr>
+          <w:rFonts w:ascii="Consolas" w:hAnsi="Consolas" w:cs="Consolas"/>
+          <w:color w:val="3F7F5F"/>
+          <w:sz w:val="20"/>
+          <w:szCs w:val="20"/>
+        </w:rPr>
+        <w:t>//2. end</w:t>
+      </w:r>
+    </w:p>
+    <w:p>
+      <w:pPr>
+        <w:ind w:left="360"/>
+      </w:pPr>
+      <w:r>
+        <w:t>When you will start the application, you will be able to see the below output in the console (It will print all the records of M_Book Table):</w:t>
+      </w:r>
+    </w:p>
+    <w:p>
+      <w:pPr>
+        <w:autoSpaceDE w:val="0"/>
+        <w:autoSpaceDN w:val="0"/>
+        <w:adjustRightInd w:val="0"/>
+        <w:spacing w:after="0" w:line="240" w:lineRule="auto"/>
+        <w:rPr>
+          <w:rFonts w:ascii="Consolas" w:hAnsi="Consolas" w:cs="Consolas"/>
+          <w:sz w:val="20"/>
+          <w:szCs w:val="20"/>
+        </w:rPr>
+      </w:pPr>
+      <w:r>
+        <w:rPr>
+          <w:rFonts w:ascii="Consolas" w:hAnsi="Consolas" w:cs="Consolas"/>
+          <w:color w:val="000000"/>
+          <w:sz w:val="20"/>
+          <w:szCs w:val="20"/>
+        </w:rPr>
+        <w:t>[Book [bookId=1, code=1001, name=Spring Boot, author=Doggo], Book [bookId=2, code=1002, name=Java, author=Doggo], Book [bookId=3, code=1003, name=React JS, author=Doggo], Book [bookId=4, code=1004, name=Python, author=Doggo]]</w:t>
+      </w:r>
+    </w:p>
+    <w:p>
+      <w:pPr>
+        <w:ind w:left="360"/>
+      </w:pPr>
     </w:p>
     <w:sectPr>
       <w:pgSz w:w="12240" w:h="15840"/>
@@ -8176,7 +8893,7 @@
   <w:abstractNum w:abstractNumId="0" w15:restartNumberingAfterBreak="0">
     <w:nsid w:val="0D2038C8"/>
     <w:multiLevelType w:val="hybridMultilevel"/>
-    <w:tmpl w:val="39BA2524"/>
+    <w:tmpl w:val="BC082AC6"/>
     <w:lvl w:ilvl="0" w:tplc="04090001">
       <w:start w:val="1"/>
       <w:numFmt w:val="bullet"/>

</xml_diff>

<commit_message>
Custom search in Spring Data JPA
- New method findByCode declaration in Department Repository.
- Use findByCode in SpringDataJPACommandLineRunner.
- Updated Doc
</commit_message>
<xml_diff>
--- a/learn-jpa/src/main/resources/Docs/AB0000000002_REST_Services_JPA_Using_SpringBoot.docx
+++ b/learn-jpa/src/main/resources/Docs/AB0000000002_REST_Services_JPA_Using_SpringBoot.docx
@@ -22366,18 +22366,469 @@
         <w:shd w:val="clear" w:color="auto" w:fill="FFFFFF"/>
         <w:spacing w:before="360" w:after="360" w:line="240" w:lineRule="auto"/>
       </w:pPr>
-    </w:p>
-    <w:p>
-      <w:pPr>
+      <w:r>
+        <w:rPr>
+          <w:b/>
+          <w:bCs/>
+        </w:rPr>
+        <w:t>Adding custom search in Repository:</w:t>
+      </w:r>
+      <w:r>
+        <w:rPr>
+          <w:b/>
+          <w:bCs/>
+        </w:rPr>
+        <w:t xml:space="preserve"> </w:t>
+      </w:r>
+      <w:r>
+        <w:t>To search by any other column than the ID column, we can need to add methods in the Repository Interface. We will just declare the method without any definition. To make it work, we need to follow the nomenclature:</w:t>
+      </w:r>
+    </w:p>
+    <w:p>
+      <w:pPr>
+        <w:pStyle w:val="ListParagraph"/>
+        <w:numPr>
+          <w:ilvl w:val="0"/>
+          <w:numId w:val="8"/>
+        </w:numPr>
         <w:shd w:val="clear" w:color="auto" w:fill="FFFFFF"/>
         <w:spacing w:before="360" w:after="360" w:line="240" w:lineRule="auto"/>
-        <w:rPr>
-          <w:rFonts w:ascii="Arial" w:eastAsia="Times New Roman" w:hAnsi="Arial" w:cs="Arial"/>
-          <w:color w:val="1F1F1F"/>
-          <w:sz w:val="24"/>
-          <w:szCs w:val="24"/>
-        </w:rPr>
-      </w:pPr>
+      </w:pPr>
+      <w:r>
+        <w:t xml:space="preserve">Method should start with </w:t>
+      </w:r>
+      <w:r>
+        <w:rPr>
+          <w:i/>
+          <w:iCs/>
+        </w:rPr>
+        <w:t>findBy</w:t>
+      </w:r>
+      <w:r>
+        <w:t xml:space="preserve"> word.</w:t>
+      </w:r>
+    </w:p>
+    <w:p>
+      <w:pPr>
+        <w:pStyle w:val="ListParagraph"/>
+        <w:numPr>
+          <w:ilvl w:val="0"/>
+          <w:numId w:val="8"/>
+        </w:numPr>
+        <w:shd w:val="clear" w:color="auto" w:fill="FFFFFF"/>
+        <w:spacing w:before="360" w:after="360" w:line="240" w:lineRule="auto"/>
+      </w:pPr>
+      <w:r>
+        <w:t xml:space="preserve">Should be followed by the name of the column by which you want to search. e.g. if we need to search by the </w:t>
+      </w:r>
+      <w:r>
+        <w:rPr>
+          <w:i/>
+          <w:iCs/>
+        </w:rPr>
+        <w:t>code</w:t>
+      </w:r>
+      <w:r>
+        <w:t xml:space="preserve"> column, then the method name will be </w:t>
+      </w:r>
+      <w:r>
+        <w:rPr>
+          <w:i/>
+          <w:iCs/>
+        </w:rPr>
+        <w:t>findByCode</w:t>
+      </w:r>
+      <w:r>
+        <w:t>.</w:t>
+      </w:r>
+    </w:p>
+    <w:p>
+      <w:pPr>
+        <w:pStyle w:val="ListParagraph"/>
+        <w:numPr>
+          <w:ilvl w:val="0"/>
+          <w:numId w:val="8"/>
+        </w:numPr>
+        <w:shd w:val="clear" w:color="auto" w:fill="FFFFFF"/>
+        <w:spacing w:before="360" w:after="360" w:line="240" w:lineRule="auto"/>
+      </w:pPr>
+      <w:r>
+        <w:t xml:space="preserve">We can add </w:t>
+      </w:r>
+      <w:r>
+        <w:rPr>
+          <w:b/>
+          <w:bCs/>
+        </w:rPr>
+        <w:t>AND/OR</w:t>
+      </w:r>
+      <w:r>
+        <w:t xml:space="preserve"> conditions, but here we will go with a simple example.</w:t>
+      </w:r>
+    </w:p>
+    <w:p>
+      <w:pPr>
+        <w:shd w:val="clear" w:color="auto" w:fill="FFFFFF"/>
+        <w:spacing w:before="360" w:after="360" w:line="240" w:lineRule="auto"/>
+      </w:pPr>
+      <w:r>
+        <w:t>So, to search records by code, you just need to add to declare a method in DepartmentRepository Interface as below:</w:t>
+      </w:r>
+    </w:p>
+    <w:p>
+      <w:pPr>
+        <w:shd w:val="clear" w:color="auto" w:fill="FFFFFF"/>
+        <w:spacing w:before="360" w:after="360" w:line="240" w:lineRule="auto"/>
+      </w:pPr>
+      <w:r>
+        <w:rPr>
+          <w:rFonts w:ascii="Consolas" w:hAnsi="Consolas" w:cs="Consolas"/>
+          <w:b/>
+          <w:bCs/>
+          <w:color w:val="7F0055"/>
+          <w:sz w:val="20"/>
+          <w:szCs w:val="20"/>
+          <w:shd w:val="clear" w:color="auto" w:fill="E8F2FE"/>
+        </w:rPr>
+        <w:t>public</w:t>
+      </w:r>
+      <w:r>
+        <w:rPr>
+          <w:rFonts w:ascii="Consolas" w:hAnsi="Consolas" w:cs="Consolas"/>
+          <w:color w:val="000000"/>
+          <w:sz w:val="20"/>
+          <w:szCs w:val="20"/>
+          <w:shd w:val="clear" w:color="auto" w:fill="E8F2FE"/>
+        </w:rPr>
+        <w:t xml:space="preserve"> List&lt;Department&gt; findByCode(String </w:t>
+      </w:r>
+      <w:r>
+        <w:rPr>
+          <w:rFonts w:ascii="Consolas" w:hAnsi="Consolas" w:cs="Consolas"/>
+          <w:color w:val="6A3E3E"/>
+          <w:sz w:val="20"/>
+          <w:szCs w:val="20"/>
+          <w:shd w:val="clear" w:color="auto" w:fill="E8F2FE"/>
+        </w:rPr>
+        <w:t>code</w:t>
+      </w:r>
+      <w:r>
+        <w:rPr>
+          <w:rFonts w:ascii="Consolas" w:hAnsi="Consolas" w:cs="Consolas"/>
+          <w:color w:val="000000"/>
+          <w:sz w:val="20"/>
+          <w:szCs w:val="20"/>
+          <w:shd w:val="clear" w:color="auto" w:fill="E8F2FE"/>
+        </w:rPr>
+        <w:t>);</w:t>
+      </w:r>
+      <w:r>
+        <w:t xml:space="preserve"> </w:t>
+      </w:r>
+    </w:p>
+    <w:p>
+      <w:pPr>
+        <w:shd w:val="clear" w:color="auto" w:fill="FFFFFF"/>
+        <w:spacing w:before="360" w:after="360" w:line="240" w:lineRule="auto"/>
+      </w:pPr>
+      <w:r>
+        <w:t>Now, you can directly use this method in the command line runner and get the output:</w:t>
+      </w:r>
+    </w:p>
+    <w:p>
+      <w:pPr>
+        <w:autoSpaceDE w:val="0"/>
+        <w:autoSpaceDN w:val="0"/>
+        <w:adjustRightInd w:val="0"/>
+        <w:spacing w:after="0" w:line="240" w:lineRule="auto"/>
+        <w:rPr>
+          <w:rFonts w:ascii="Consolas" w:hAnsi="Consolas" w:cs="Consolas"/>
+          <w:sz w:val="20"/>
+          <w:szCs w:val="20"/>
+        </w:rPr>
+      </w:pPr>
+      <w:r>
+        <w:rPr>
+          <w:rFonts w:ascii="Consolas" w:hAnsi="Consolas" w:cs="Consolas"/>
+          <w:color w:val="000000"/>
+          <w:sz w:val="20"/>
+          <w:szCs w:val="20"/>
+        </w:rPr>
+        <w:tab/>
+      </w:r>
+      <w:r>
+        <w:rPr>
+          <w:rFonts w:ascii="Consolas" w:hAnsi="Consolas" w:cs="Consolas"/>
+          <w:color w:val="000000"/>
+          <w:sz w:val="20"/>
+          <w:szCs w:val="20"/>
+        </w:rPr>
+        <w:tab/>
+      </w:r>
+      <w:r>
+        <w:rPr>
+          <w:rFonts w:ascii="Consolas" w:hAnsi="Consolas" w:cs="Consolas"/>
+          <w:color w:val="000000"/>
+          <w:sz w:val="20"/>
+          <w:szCs w:val="20"/>
+          <w:u w:val="single"/>
+        </w:rPr>
+        <w:t>System.</w:t>
+      </w:r>
+      <w:r>
+        <w:rPr>
+          <w:rFonts w:ascii="Consolas" w:hAnsi="Consolas" w:cs="Consolas"/>
+          <w:b/>
+          <w:bCs/>
+          <w:i/>
+          <w:iCs/>
+          <w:color w:val="0000C0"/>
+          <w:sz w:val="20"/>
+          <w:szCs w:val="20"/>
+          <w:u w:val="single"/>
+        </w:rPr>
+        <w:t>out</w:t>
+      </w:r>
+      <w:r>
+        <w:rPr>
+          <w:rFonts w:ascii="Consolas" w:hAnsi="Consolas" w:cs="Consolas"/>
+          <w:color w:val="000000"/>
+          <w:sz w:val="20"/>
+          <w:szCs w:val="20"/>
+        </w:rPr>
+        <w:t>.println(</w:t>
+      </w:r>
+      <w:r>
+        <w:rPr>
+          <w:rFonts w:ascii="Consolas" w:hAnsi="Consolas" w:cs="Consolas"/>
+          <w:color w:val="2A00FF"/>
+          <w:sz w:val="20"/>
+          <w:szCs w:val="20"/>
+        </w:rPr>
+        <w:t>"********* Find by code ******"</w:t>
+      </w:r>
+      <w:r>
+        <w:rPr>
+          <w:rFonts w:ascii="Consolas" w:hAnsi="Consolas" w:cs="Consolas"/>
+          <w:color w:val="000000"/>
+          <w:sz w:val="20"/>
+          <w:szCs w:val="20"/>
+        </w:rPr>
+        <w:t>);</w:t>
+      </w:r>
+    </w:p>
+    <w:p>
+      <w:pPr>
+        <w:autoSpaceDE w:val="0"/>
+        <w:autoSpaceDN w:val="0"/>
+        <w:adjustRightInd w:val="0"/>
+        <w:spacing w:after="0" w:line="240" w:lineRule="auto"/>
+        <w:rPr>
+          <w:rFonts w:ascii="Consolas" w:hAnsi="Consolas" w:cs="Consolas"/>
+          <w:sz w:val="20"/>
+          <w:szCs w:val="20"/>
+        </w:rPr>
+      </w:pPr>
+      <w:r>
+        <w:rPr>
+          <w:rFonts w:ascii="Consolas" w:hAnsi="Consolas" w:cs="Consolas"/>
+          <w:color w:val="000000"/>
+          <w:sz w:val="20"/>
+          <w:szCs w:val="20"/>
+        </w:rPr>
+        <w:tab/>
+      </w:r>
+      <w:r>
+        <w:rPr>
+          <w:rFonts w:ascii="Consolas" w:hAnsi="Consolas" w:cs="Consolas"/>
+          <w:color w:val="000000"/>
+          <w:sz w:val="20"/>
+          <w:szCs w:val="20"/>
+        </w:rPr>
+        <w:tab/>
+        <w:t xml:space="preserve">List&lt;Department&gt; </w:t>
+      </w:r>
+      <w:r>
+        <w:rPr>
+          <w:rFonts w:ascii="Consolas" w:hAnsi="Consolas" w:cs="Consolas"/>
+          <w:color w:val="6A3E3E"/>
+          <w:sz w:val="20"/>
+          <w:szCs w:val="20"/>
+          <w:shd w:val="clear" w:color="auto" w:fill="F0D8A8"/>
+        </w:rPr>
+        <w:t>departmentsByCode</w:t>
+      </w:r>
+      <w:r>
+        <w:rPr>
+          <w:rFonts w:ascii="Consolas" w:hAnsi="Consolas" w:cs="Consolas"/>
+          <w:color w:val="000000"/>
+          <w:sz w:val="20"/>
+          <w:szCs w:val="20"/>
+        </w:rPr>
+        <w:t xml:space="preserve"> =  </w:t>
+      </w:r>
+      <w:r>
+        <w:rPr>
+          <w:rFonts w:ascii="Consolas" w:hAnsi="Consolas" w:cs="Consolas"/>
+          <w:color w:val="0000C0"/>
+          <w:sz w:val="20"/>
+          <w:szCs w:val="20"/>
+        </w:rPr>
+        <w:t>repository</w:t>
+      </w:r>
+      <w:r>
+        <w:rPr>
+          <w:rFonts w:ascii="Consolas" w:hAnsi="Consolas" w:cs="Consolas"/>
+          <w:color w:val="000000"/>
+          <w:sz w:val="20"/>
+          <w:szCs w:val="20"/>
+        </w:rPr>
+        <w:t>.findAll();</w:t>
+      </w:r>
+    </w:p>
+    <w:p>
+      <w:pPr>
+        <w:shd w:val="clear" w:color="auto" w:fill="FFFFFF"/>
+        <w:spacing w:before="360" w:after="360" w:line="240" w:lineRule="auto"/>
+        <w:rPr>
+          <w:rFonts w:ascii="Consolas" w:hAnsi="Consolas" w:cs="Consolas"/>
+          <w:color w:val="000000"/>
+          <w:sz w:val="20"/>
+          <w:szCs w:val="20"/>
+        </w:rPr>
+      </w:pPr>
+      <w:r>
+        <w:rPr>
+          <w:rFonts w:ascii="Consolas" w:hAnsi="Consolas" w:cs="Consolas"/>
+          <w:color w:val="000000"/>
+          <w:sz w:val="20"/>
+          <w:szCs w:val="20"/>
+        </w:rPr>
+        <w:tab/>
+      </w:r>
+      <w:r>
+        <w:rPr>
+          <w:rFonts w:ascii="Consolas" w:hAnsi="Consolas" w:cs="Consolas"/>
+          <w:color w:val="000000"/>
+          <w:sz w:val="20"/>
+          <w:szCs w:val="20"/>
+        </w:rPr>
+        <w:tab/>
+      </w:r>
+      <w:r>
+        <w:rPr>
+          <w:rFonts w:ascii="Consolas" w:hAnsi="Consolas" w:cs="Consolas"/>
+          <w:color w:val="000000"/>
+          <w:sz w:val="20"/>
+          <w:szCs w:val="20"/>
+          <w:u w:val="single"/>
+        </w:rPr>
+        <w:t>System.</w:t>
+      </w:r>
+      <w:r>
+        <w:rPr>
+          <w:rFonts w:ascii="Consolas" w:hAnsi="Consolas" w:cs="Consolas"/>
+          <w:b/>
+          <w:bCs/>
+          <w:i/>
+          <w:iCs/>
+          <w:color w:val="0000C0"/>
+          <w:sz w:val="20"/>
+          <w:szCs w:val="20"/>
+          <w:u w:val="single"/>
+        </w:rPr>
+        <w:t>out</w:t>
+      </w:r>
+      <w:r>
+        <w:rPr>
+          <w:rFonts w:ascii="Consolas" w:hAnsi="Consolas" w:cs="Consolas"/>
+          <w:color w:val="000000"/>
+          <w:sz w:val="20"/>
+          <w:szCs w:val="20"/>
+        </w:rPr>
+        <w:t>.println(</w:t>
+      </w:r>
+      <w:r>
+        <w:rPr>
+          <w:rFonts w:ascii="Consolas" w:hAnsi="Consolas" w:cs="Consolas"/>
+          <w:color w:val="6A3E3E"/>
+          <w:sz w:val="20"/>
+          <w:szCs w:val="20"/>
+          <w:shd w:val="clear" w:color="auto" w:fill="D4D4D4"/>
+        </w:rPr>
+        <w:t>departmentsByCode</w:t>
+      </w:r>
+      <w:r>
+        <w:rPr>
+          <w:rFonts w:ascii="Consolas" w:hAnsi="Consolas" w:cs="Consolas"/>
+          <w:color w:val="000000"/>
+          <w:sz w:val="20"/>
+          <w:szCs w:val="20"/>
+        </w:rPr>
+        <w:t>);</w:t>
+      </w:r>
+    </w:p>
+    <w:p>
+      <w:pPr>
+        <w:shd w:val="clear" w:color="auto" w:fill="FFFFFF"/>
+        <w:spacing w:before="360" w:after="360" w:line="240" w:lineRule="auto"/>
+      </w:pPr>
+      <w:r>
+        <w:lastRenderedPageBreak/>
+        <w:t>Upon starting application, below logs will be printed in console:</w:t>
+      </w:r>
+    </w:p>
+    <w:p>
+      <w:pPr>
+        <w:autoSpaceDE w:val="0"/>
+        <w:autoSpaceDN w:val="0"/>
+        <w:adjustRightInd w:val="0"/>
+        <w:spacing w:after="0" w:line="240" w:lineRule="auto"/>
+        <w:rPr>
+          <w:rFonts w:ascii="Consolas" w:hAnsi="Consolas" w:cs="Consolas"/>
+          <w:sz w:val="20"/>
+          <w:szCs w:val="20"/>
+        </w:rPr>
+      </w:pPr>
+      <w:r>
+        <w:rPr>
+          <w:rFonts w:ascii="Consolas" w:hAnsi="Consolas" w:cs="Consolas"/>
+          <w:color w:val="000000"/>
+          <w:sz w:val="20"/>
+          <w:szCs w:val="20"/>
+        </w:rPr>
+        <w:t>********* Find by code ******</w:t>
+      </w:r>
+    </w:p>
+    <w:p>
+      <w:pPr>
+        <w:shd w:val="clear" w:color="auto" w:fill="FFFFFF"/>
+        <w:spacing w:before="360" w:after="360" w:line="240" w:lineRule="auto"/>
+        <w:rPr>
+          <w:rFonts w:ascii="Consolas" w:hAnsi="Consolas" w:cs="Consolas"/>
+          <w:color w:val="000000"/>
+          <w:sz w:val="20"/>
+          <w:szCs w:val="20"/>
+        </w:rPr>
+      </w:pPr>
+      <w:r>
+        <w:rPr>
+          <w:rFonts w:ascii="Consolas" w:hAnsi="Consolas" w:cs="Consolas"/>
+          <w:color w:val="000000"/>
+          <w:sz w:val="20"/>
+          <w:szCs w:val="20"/>
+        </w:rPr>
+        <w:t>[Department [id=1, code=1001, name=Computer]]</w:t>
+      </w:r>
+      <w:r>
+        <w:rPr>
+          <w:rFonts w:ascii="Consolas" w:hAnsi="Consolas" w:cs="Consolas"/>
+          <w:color w:val="000000"/>
+          <w:sz w:val="20"/>
+          <w:szCs w:val="20"/>
+        </w:rPr>
+        <w:t>.</w:t>
+      </w:r>
     </w:p>
     <w:sectPr>
       <w:pgSz w:w="12240" w:h="15840"/>
@@ -22707,9 +23158,9 @@
     </w:lvl>
   </w:abstractNum>
   <w:abstractNum w:abstractNumId="3" w15:restartNumberingAfterBreak="0">
-    <w:nsid w:val="2BF040D9"/>
+    <w:nsid w:val="29205BD8"/>
     <w:multiLevelType w:val="hybridMultilevel"/>
-    <w:tmpl w:val="EE42E596"/>
+    <w:tmpl w:val="8384C660"/>
     <w:lvl w:ilvl="0" w:tplc="04090001">
       <w:start w:val="1"/>
       <w:numFmt w:val="bullet"/>
@@ -22820,6 +23271,119 @@
     </w:lvl>
   </w:abstractNum>
   <w:abstractNum w:abstractNumId="4" w15:restartNumberingAfterBreak="0">
+    <w:nsid w:val="2BF040D9"/>
+    <w:multiLevelType w:val="hybridMultilevel"/>
+    <w:tmpl w:val="EE42E596"/>
+    <w:lvl w:ilvl="0" w:tplc="04090001">
+      <w:start w:val="1"/>
+      <w:numFmt w:val="bullet"/>
+      <w:lvlText w:val=""/>
+      <w:lvlJc w:val="left"/>
+      <w:pPr>
+        <w:ind w:left="720" w:hanging="360"/>
+      </w:pPr>
+      <w:rPr>
+        <w:rFonts w:ascii="Symbol" w:hAnsi="Symbol" w:hint="default"/>
+      </w:rPr>
+    </w:lvl>
+    <w:lvl w:ilvl="1" w:tplc="04090003" w:tentative="1">
+      <w:start w:val="1"/>
+      <w:numFmt w:val="bullet"/>
+      <w:lvlText w:val="o"/>
+      <w:lvlJc w:val="left"/>
+      <w:pPr>
+        <w:ind w:left="1440" w:hanging="360"/>
+      </w:pPr>
+      <w:rPr>
+        <w:rFonts w:ascii="Courier New" w:hAnsi="Courier New" w:cs="Courier New" w:hint="default"/>
+      </w:rPr>
+    </w:lvl>
+    <w:lvl w:ilvl="2" w:tplc="04090005" w:tentative="1">
+      <w:start w:val="1"/>
+      <w:numFmt w:val="bullet"/>
+      <w:lvlText w:val=""/>
+      <w:lvlJc w:val="left"/>
+      <w:pPr>
+        <w:ind w:left="2160" w:hanging="360"/>
+      </w:pPr>
+      <w:rPr>
+        <w:rFonts w:ascii="Wingdings" w:hAnsi="Wingdings" w:hint="default"/>
+      </w:rPr>
+    </w:lvl>
+    <w:lvl w:ilvl="3" w:tplc="04090001" w:tentative="1">
+      <w:start w:val="1"/>
+      <w:numFmt w:val="bullet"/>
+      <w:lvlText w:val=""/>
+      <w:lvlJc w:val="left"/>
+      <w:pPr>
+        <w:ind w:left="2880" w:hanging="360"/>
+      </w:pPr>
+      <w:rPr>
+        <w:rFonts w:ascii="Symbol" w:hAnsi="Symbol" w:hint="default"/>
+      </w:rPr>
+    </w:lvl>
+    <w:lvl w:ilvl="4" w:tplc="04090003" w:tentative="1">
+      <w:start w:val="1"/>
+      <w:numFmt w:val="bullet"/>
+      <w:lvlText w:val="o"/>
+      <w:lvlJc w:val="left"/>
+      <w:pPr>
+        <w:ind w:left="3600" w:hanging="360"/>
+      </w:pPr>
+      <w:rPr>
+        <w:rFonts w:ascii="Courier New" w:hAnsi="Courier New" w:cs="Courier New" w:hint="default"/>
+      </w:rPr>
+    </w:lvl>
+    <w:lvl w:ilvl="5" w:tplc="04090005" w:tentative="1">
+      <w:start w:val="1"/>
+      <w:numFmt w:val="bullet"/>
+      <w:lvlText w:val=""/>
+      <w:lvlJc w:val="left"/>
+      <w:pPr>
+        <w:ind w:left="4320" w:hanging="360"/>
+      </w:pPr>
+      <w:rPr>
+        <w:rFonts w:ascii="Wingdings" w:hAnsi="Wingdings" w:hint="default"/>
+      </w:rPr>
+    </w:lvl>
+    <w:lvl w:ilvl="6" w:tplc="04090001" w:tentative="1">
+      <w:start w:val="1"/>
+      <w:numFmt w:val="bullet"/>
+      <w:lvlText w:val=""/>
+      <w:lvlJc w:val="left"/>
+      <w:pPr>
+        <w:ind w:left="5040" w:hanging="360"/>
+      </w:pPr>
+      <w:rPr>
+        <w:rFonts w:ascii="Symbol" w:hAnsi="Symbol" w:hint="default"/>
+      </w:rPr>
+    </w:lvl>
+    <w:lvl w:ilvl="7" w:tplc="04090003" w:tentative="1">
+      <w:start w:val="1"/>
+      <w:numFmt w:val="bullet"/>
+      <w:lvlText w:val="o"/>
+      <w:lvlJc w:val="left"/>
+      <w:pPr>
+        <w:ind w:left="5760" w:hanging="360"/>
+      </w:pPr>
+      <w:rPr>
+        <w:rFonts w:ascii="Courier New" w:hAnsi="Courier New" w:cs="Courier New" w:hint="default"/>
+      </w:rPr>
+    </w:lvl>
+    <w:lvl w:ilvl="8" w:tplc="04090005" w:tentative="1">
+      <w:start w:val="1"/>
+      <w:numFmt w:val="bullet"/>
+      <w:lvlText w:val=""/>
+      <w:lvlJc w:val="left"/>
+      <w:pPr>
+        <w:ind w:left="6480" w:hanging="360"/>
+      </w:pPr>
+      <w:rPr>
+        <w:rFonts w:ascii="Wingdings" w:hAnsi="Wingdings" w:hint="default"/>
+      </w:rPr>
+    </w:lvl>
+  </w:abstractNum>
+  <w:abstractNum w:abstractNumId="5" w15:restartNumberingAfterBreak="0">
     <w:nsid w:val="353C7393"/>
     <w:multiLevelType w:val="multilevel"/>
     <w:tmpl w:val="446A11FA"/>
@@ -22968,7 +23532,7 @@
       </w:rPr>
     </w:lvl>
   </w:abstractNum>
-  <w:abstractNum w:abstractNumId="5" w15:restartNumberingAfterBreak="0">
+  <w:abstractNum w:abstractNumId="6" w15:restartNumberingAfterBreak="0">
     <w:nsid w:val="57841DDF"/>
     <w:multiLevelType w:val="multilevel"/>
     <w:tmpl w:val="6A84D7D6"/>
@@ -23117,7 +23681,7 @@
       </w:rPr>
     </w:lvl>
   </w:abstractNum>
-  <w:abstractNum w:abstractNumId="6" w15:restartNumberingAfterBreak="0">
+  <w:abstractNum w:abstractNumId="7" w15:restartNumberingAfterBreak="0">
     <w:nsid w:val="669535F9"/>
     <w:multiLevelType w:val="multilevel"/>
     <w:tmpl w:val="8D9627AE"/>
@@ -23267,7 +23831,7 @@
     </w:lvl>
   </w:abstractNum>
   <w:num w:numId="1" w16cid:durableId="2049255944">
-    <w:abstractNumId w:val="3"/>
+    <w:abstractNumId w:val="4"/>
   </w:num>
   <w:num w:numId="2" w16cid:durableId="511189735">
     <w:abstractNumId w:val="2"/>
@@ -23279,13 +23843,16 @@
     <w:abstractNumId w:val="1"/>
   </w:num>
   <w:num w:numId="5" w16cid:durableId="418252438">
+    <w:abstractNumId w:val="6"/>
+  </w:num>
+  <w:num w:numId="6" w16cid:durableId="1210218973">
+    <w:abstractNumId w:val="7"/>
+  </w:num>
+  <w:num w:numId="7" w16cid:durableId="342323252">
     <w:abstractNumId w:val="5"/>
   </w:num>
-  <w:num w:numId="6" w16cid:durableId="1210218973">
-    <w:abstractNumId w:val="6"/>
-  </w:num>
-  <w:num w:numId="7" w16cid:durableId="342323252">
-    <w:abstractNumId w:val="4"/>
+  <w:num w:numId="8" w16cid:durableId="1883010323">
+    <w:abstractNumId w:val="3"/>
   </w:num>
 </w:numbering>
 </file>

</xml_diff>